<commit_message>
upload EP04b pengkajian dan pelayanan resep
</commit_message>
<xml_diff>
--- a/ukp/3.10_Kefarmasian/EP 04/SOP Pengkajian dan Pelayanan Resep.docx
+++ b/ukp/3.10_Kefarmasian/EP 04/SOP Pengkajian dan Pelayanan Resep.docx
@@ -2,1274 +2,6 @@
 <file path=word/document.xml><?xml version="1.0" encoding="utf-8"?>
 <w:document xmlns:wpc="http://schemas.microsoft.com/office/word/2010/wordprocessingCanvas" xmlns:mc="http://schemas.openxmlformats.org/markup-compatibility/2006" xmlns:o="urn:schemas-microsoft-com:office:office" xmlns:r="http://schemas.openxmlformats.org/officeDocument/2006/relationships" xmlns:m="http://schemas.openxmlformats.org/officeDocument/2006/math" xmlns:v="urn:schemas-microsoft-com:vml" xmlns:wp14="http://schemas.microsoft.com/office/word/2010/wordprocessingDrawing" xmlns:wp="http://schemas.openxmlformats.org/drawingml/2006/wordprocessingDrawing" xmlns:w="http://schemas.openxmlformats.org/wordprocessingml/2006/main" xmlns:w14="http://schemas.microsoft.com/office/word/2010/wordml" xmlns:w10="urn:schemas-microsoft-com:office:word" xmlns:w15="http://schemas.microsoft.com/office/word/2012/wordml" xmlns:wpg="http://schemas.microsoft.com/office/word/2010/wordprocessingGroup" xmlns:wpi="http://schemas.microsoft.com/office/word/2010/wordprocessingInk" xmlns:wne="http://schemas.microsoft.com/office/word/2006/wordml" xmlns:wps="http://schemas.microsoft.com/office/word/2010/wordprocessingShape" xmlns:wpsCustomData="http://www.wps.cn/officeDocument/2013/wpsCustomData" mc:Ignorable="w14 w15 wp14">
   <w:body>
-    <w:tbl>
-      <w:tblPr>
-        <w:tblStyle w:val="3"/>
-        <w:tblpPr w:leftFromText="180" w:rightFromText="180" w:vertAnchor="text" w:horzAnchor="margin" w:tblpY="41"/>
-        <w:tblW w:w="0" w:type="auto"/>
-        <w:tblInd w:w="0" w:type="dxa"/>
-        <w:tblLayout w:type="autofit"/>
-        <w:tblCellMar>
-          <w:top w:w="0" w:type="dxa"/>
-          <w:left w:w="108" w:type="dxa"/>
-          <w:bottom w:w="0" w:type="dxa"/>
-          <w:right w:w="108" w:type="dxa"/>
-        </w:tblCellMar>
-      </w:tblPr>
-      <w:tblGrid>
-        <w:gridCol w:w="2376"/>
-        <w:gridCol w:w="4820"/>
-        <w:gridCol w:w="2047"/>
-      </w:tblGrid>
-      <w:tr>
-        <w:tblPrEx>
-          <w:tblCellMar>
-            <w:top w:w="0" w:type="dxa"/>
-            <w:left w:w="108" w:type="dxa"/>
-            <w:bottom w:w="0" w:type="dxa"/>
-            <w:right w:w="108" w:type="dxa"/>
-          </w:tblCellMar>
-        </w:tblPrEx>
-        <w:tc>
-          <w:tcPr>
-            <w:tcW w:w="2376" w:type="dxa"/>
-          </w:tcPr>
-          <w:p>
-            <w:pPr>
-              <w:jc w:val="center"/>
-              <w:rPr>
-                <w:rFonts w:ascii="Arial" w:hAnsi="Arial" w:cs="Arial"/>
-              </w:rPr>
-            </w:pPr>
-            <w:r>
-              <w:rPr>
-                <w:rFonts w:ascii="Arial" w:hAnsi="Arial" w:cs="Arial"/>
-              </w:rPr>
-              <w:drawing>
-                <wp:anchor distT="0" distB="0" distL="114300" distR="114300" simplePos="0" relativeHeight="251667456" behindDoc="0" locked="0" layoutInCell="1" allowOverlap="1">
-                  <wp:simplePos x="0" y="0"/>
-                  <wp:positionH relativeFrom="column">
-                    <wp:posOffset>55245</wp:posOffset>
-                  </wp:positionH>
-                  <wp:positionV relativeFrom="paragraph">
-                    <wp:posOffset>-635</wp:posOffset>
-                  </wp:positionV>
-                  <wp:extent cx="1278890" cy="1259840"/>
-                  <wp:effectExtent l="0" t="0" r="0" b="0"/>
-                  <wp:wrapNone/>
-                  <wp:docPr id="13" name="Picture 4" descr="Description: http://bintankab.go.id/master/wp-content/uploads/2013/05/bintan.png"/>
-                  <wp:cNvGraphicFramePr/>
-                  <a:graphic xmlns:a="http://schemas.openxmlformats.org/drawingml/2006/main">
-                    <a:graphicData uri="http://schemas.openxmlformats.org/drawingml/2006/picture">
-                      <pic:pic xmlns:pic="http://schemas.openxmlformats.org/drawingml/2006/picture">
-                        <pic:nvPicPr>
-                          <pic:cNvPr id="13" name="Picture 4" descr="Description: http://bintankab.go.id/master/wp-content/uploads/2013/05/bintan.png"/>
-                          <pic:cNvPicPr/>
-                        </pic:nvPicPr>
-                        <pic:blipFill>
-                          <a:blip r:embed="rId6" r:link="rId7">
-                            <a:extLst>
-                              <a:ext uri="{28A0092B-C50C-407E-A947-70E740481C1C}">
-                                <a14:useLocalDpi xmlns:a14="http://schemas.microsoft.com/office/drawing/2010/main" val="0"/>
-                              </a:ext>
-                            </a:extLst>
-                          </a:blip>
-                          <a:srcRect/>
-                          <a:stretch>
-                            <a:fillRect/>
-                          </a:stretch>
-                        </pic:blipFill>
-                        <pic:spPr>
-                          <a:xfrm>
-                            <a:off x="0" y="0"/>
-                            <a:ext cx="1278890" cy="1259840"/>
-                          </a:xfrm>
-                          <a:prstGeom prst="rect">
-                            <a:avLst/>
-                          </a:prstGeom>
-                          <a:noFill/>
-                          <a:ln>
-                            <a:noFill/>
-                          </a:ln>
-                        </pic:spPr>
-                      </pic:pic>
-                    </a:graphicData>
-                  </a:graphic>
-                </wp:anchor>
-              </w:drawing>
-            </w:r>
-          </w:p>
-        </w:tc>
-        <w:tc>
-          <w:tcPr>
-            <w:tcW w:w="4820" w:type="dxa"/>
-          </w:tcPr>
-          <w:p>
-            <w:pPr>
-              <w:jc w:val="center"/>
-              <w:rPr>
-                <w:rFonts w:ascii="Arial" w:hAnsi="Arial" w:cs="Arial"/>
-              </w:rPr>
-            </w:pPr>
-          </w:p>
-          <w:p>
-            <w:pPr>
-              <w:jc w:val="center"/>
-              <w:rPr>
-                <w:rFonts w:ascii="Arial" w:hAnsi="Arial" w:cs="Arial"/>
-              </w:rPr>
-            </w:pPr>
-          </w:p>
-          <w:p>
-            <w:pPr>
-              <w:jc w:val="center"/>
-              <w:rPr>
-                <w:rFonts w:ascii="Arial" w:hAnsi="Arial" w:cs="Arial"/>
-              </w:rPr>
-            </w:pPr>
-          </w:p>
-          <w:p>
-            <w:pPr>
-              <w:jc w:val="center"/>
-              <w:rPr>
-                <w:rFonts w:ascii="Arial" w:hAnsi="Arial" w:cs="Arial"/>
-              </w:rPr>
-            </w:pPr>
-          </w:p>
-        </w:tc>
-        <w:tc>
-          <w:tcPr>
-            <w:tcW w:w="2047" w:type="dxa"/>
-          </w:tcPr>
-          <w:p>
-            <w:pPr>
-              <w:jc w:val="center"/>
-              <w:rPr>
-                <w:rFonts w:ascii="Arial" w:hAnsi="Arial" w:cs="Arial"/>
-              </w:rPr>
-            </w:pPr>
-            <w:r>
-              <w:drawing>
-                <wp:anchor distT="0" distB="0" distL="114300" distR="114300" simplePos="0" relativeHeight="251668480" behindDoc="1" locked="0" layoutInCell="1" allowOverlap="1">
-                  <wp:simplePos x="0" y="0"/>
-                  <wp:positionH relativeFrom="column">
-                    <wp:posOffset>-62230</wp:posOffset>
-                  </wp:positionH>
-                  <wp:positionV relativeFrom="paragraph">
-                    <wp:posOffset>0</wp:posOffset>
-                  </wp:positionV>
-                  <wp:extent cx="1268095" cy="1224280"/>
-                  <wp:effectExtent l="0" t="0" r="0" b="0"/>
-                  <wp:wrapNone/>
-                  <wp:docPr id="6" name="Picture 6"/>
-                  <wp:cNvGraphicFramePr>
-                    <a:graphicFrameLocks xmlns:a="http://schemas.openxmlformats.org/drawingml/2006/main" noChangeAspect="1"/>
-                  </wp:cNvGraphicFramePr>
-                  <a:graphic xmlns:a="http://schemas.openxmlformats.org/drawingml/2006/main">
-                    <a:graphicData uri="http://schemas.openxmlformats.org/drawingml/2006/picture">
-                      <pic:pic xmlns:pic="http://schemas.openxmlformats.org/drawingml/2006/picture">
-                        <pic:nvPicPr>
-                          <pic:cNvPr id="6" name="Picture 6"/>
-                          <pic:cNvPicPr>
-                            <a:picLocks noChangeAspect="1"/>
-                          </pic:cNvPicPr>
-                        </pic:nvPicPr>
-                        <pic:blipFill>
-                          <a:blip r:embed="rId8">
-                            <a:extLst>
-                              <a:ext uri="{28A0092B-C50C-407E-A947-70E740481C1C}">
-                                <a14:useLocalDpi xmlns:a14="http://schemas.microsoft.com/office/drawing/2010/main" val="0"/>
-                              </a:ext>
-                            </a:extLst>
-                          </a:blip>
-                          <a:stretch>
-                            <a:fillRect/>
-                          </a:stretch>
-                        </pic:blipFill>
-                        <pic:spPr>
-                          <a:xfrm>
-                            <a:off x="0" y="0"/>
-                            <a:ext cx="1268027" cy="1224000"/>
-                          </a:xfrm>
-                          <a:prstGeom prst="rect">
-                            <a:avLst/>
-                          </a:prstGeom>
-                        </pic:spPr>
-                      </pic:pic>
-                    </a:graphicData>
-                  </a:graphic>
-                </wp:anchor>
-              </w:drawing>
-            </w:r>
-          </w:p>
-        </w:tc>
-      </w:tr>
-    </w:tbl>
-    <w:p>
-      <w:pPr>
-        <w:jc w:val="center"/>
-        <w:rPr>
-          <w:rFonts w:ascii="Arial" w:hAnsi="Arial" w:cs="Arial"/>
-          <w:b/>
-          <w:bCs/>
-          <w:sz w:val="40"/>
-        </w:rPr>
-      </w:pPr>
-    </w:p>
-    <w:p>
-      <w:pPr>
-        <w:spacing w:line="240" w:lineRule="auto"/>
-        <w:jc w:val="center"/>
-        <w:rPr>
-          <w:rFonts w:ascii="Bookman Old Style" w:hAnsi="Bookman Old Style" w:cs="Arial"/>
-          <w:b/>
-          <w:bCs/>
-          <w:sz w:val="40"/>
-        </w:rPr>
-      </w:pPr>
-      <w:r>
-        <w:rPr>
-          <w:rFonts w:ascii="Bookman Old Style" w:hAnsi="Bookman Old Style" w:cs="Arial"/>
-          <w:b/>
-          <w:bCs/>
-          <w:sz w:val="40"/>
-        </w:rPr>
-        <w:t>Standard Operasional Procedure (SOP)</w:t>
-      </w:r>
-    </w:p>
-    <w:p>
-      <w:pPr>
-        <w:spacing w:line="240" w:lineRule="auto"/>
-        <w:ind w:left="0" w:firstLine="0"/>
-        <w:jc w:val="center"/>
-        <w:rPr>
-          <w:rFonts w:hint="default" w:ascii="Bookman Old Style" w:hAnsi="Bookman Old Style" w:cs="Arial"/>
-          <w:b/>
-          <w:sz w:val="40"/>
-          <w:lang w:val="en-US"/>
-        </w:rPr>
-      </w:pPr>
-      <w:r>
-        <w:rPr>
-          <w:rFonts w:hint="default" w:ascii="Bookman Old Style" w:hAnsi="Bookman Old Style" w:cs="Arial"/>
-          <w:b/>
-          <w:sz w:val="40"/>
-          <w:lang w:val="en-US"/>
-        </w:rPr>
-        <w:t>Pengkajian dan Pelayanan Resep</w:t>
-      </w:r>
-    </w:p>
-    <w:p>
-      <w:pPr>
-        <w:spacing w:line="240" w:lineRule="auto"/>
-        <w:ind w:left="0" w:firstLine="0"/>
-        <w:jc w:val="center"/>
-        <w:rPr>
-          <w:rFonts w:ascii="Bookman Old Style" w:hAnsi="Bookman Old Style" w:cs="Arial"/>
-          <w:b/>
-          <w:sz w:val="40"/>
-        </w:rPr>
-      </w:pPr>
-    </w:p>
-    <w:tbl>
-      <w:tblPr>
-        <w:tblStyle w:val="3"/>
-        <w:tblW w:w="0" w:type="auto"/>
-        <w:jc w:val="center"/>
-        <w:tblBorders>
-          <w:top w:val="single" w:color="000000" w:sz="4" w:space="0"/>
-          <w:left w:val="single" w:color="000000" w:sz="4" w:space="0"/>
-          <w:bottom w:val="single" w:color="000000" w:sz="4" w:space="0"/>
-          <w:right w:val="single" w:color="000000" w:sz="4" w:space="0"/>
-          <w:insideH w:val="single" w:color="000000" w:sz="4" w:space="0"/>
-          <w:insideV w:val="single" w:color="000000" w:sz="4" w:space="0"/>
-        </w:tblBorders>
-        <w:tblLayout w:type="autofit"/>
-        <w:tblCellMar>
-          <w:top w:w="0" w:type="dxa"/>
-          <w:left w:w="108" w:type="dxa"/>
-          <w:bottom w:w="0" w:type="dxa"/>
-          <w:right w:w="108" w:type="dxa"/>
-        </w:tblCellMar>
-      </w:tblPr>
-      <w:tblGrid>
-        <w:gridCol w:w="2511"/>
-        <w:gridCol w:w="2693"/>
-      </w:tblGrid>
-      <w:tr>
-        <w:tblPrEx>
-          <w:tblBorders>
-            <w:top w:val="single" w:color="000000" w:sz="4" w:space="0"/>
-            <w:left w:val="single" w:color="000000" w:sz="4" w:space="0"/>
-            <w:bottom w:val="single" w:color="000000" w:sz="4" w:space="0"/>
-            <w:right w:val="single" w:color="000000" w:sz="4" w:space="0"/>
-            <w:insideH w:val="single" w:color="000000" w:sz="4" w:space="0"/>
-            <w:insideV w:val="single" w:color="000000" w:sz="4" w:space="0"/>
-          </w:tblBorders>
-          <w:tblCellMar>
-            <w:top w:w="0" w:type="dxa"/>
-            <w:left w:w="108" w:type="dxa"/>
-            <w:bottom w:w="0" w:type="dxa"/>
-            <w:right w:w="108" w:type="dxa"/>
-          </w:tblCellMar>
-        </w:tblPrEx>
-        <w:trPr>
-          <w:jc w:val="center"/>
-        </w:trPr>
-        <w:tc>
-          <w:tcPr>
-            <w:tcW w:w="1418" w:type="dxa"/>
-          </w:tcPr>
-          <w:p>
-            <w:pPr>
-              <w:spacing w:after="0" w:line="240" w:lineRule="auto"/>
-              <w:rPr>
-                <w:rFonts w:ascii="Bookman Old Style" w:hAnsi="Bookman Old Style" w:cs="Arial"/>
-                <w:b/>
-                <w:sz w:val="20"/>
-                <w:szCs w:val="20"/>
-                <w:lang w:val="id-ID"/>
-              </w:rPr>
-            </w:pPr>
-            <w:r>
-              <w:rPr>
-                <w:rFonts w:ascii="Bookman Old Style" w:hAnsi="Bookman Old Style" w:cs="Arial"/>
-                <w:b/>
-                <w:sz w:val="20"/>
-                <w:szCs w:val="20"/>
-              </w:rPr>
-              <w:t>Nomor        :</w:t>
-            </w:r>
-          </w:p>
-        </w:tc>
-        <w:tc>
-          <w:tcPr>
-            <w:tcW w:w="2693" w:type="dxa"/>
-          </w:tcPr>
-          <w:p>
-            <w:pPr>
-              <w:spacing w:line="240" w:lineRule="auto"/>
-              <w:ind w:left="45" w:firstLine="0"/>
-              <w:rPr>
-                <w:rFonts w:hint="default" w:ascii="Bookman Old Style" w:hAnsi="Bookman Old Style" w:cs="Arial"/>
-                <w:lang w:val="en-US"/>
-              </w:rPr>
-            </w:pPr>
-            <w:r>
-              <w:rPr>
-                <w:rFonts w:hint="default" w:ascii="Bookman Old Style" w:hAnsi="Bookman Old Style" w:cs="Arial"/>
-                <w:lang w:val="en-US"/>
-              </w:rPr>
-              <w:t>XXX/XXX</w:t>
-            </w:r>
-          </w:p>
-        </w:tc>
-      </w:tr>
-      <w:tr>
-        <w:tblPrEx>
-          <w:tblBorders>
-            <w:top w:val="single" w:color="000000" w:sz="4" w:space="0"/>
-            <w:left w:val="single" w:color="000000" w:sz="4" w:space="0"/>
-            <w:bottom w:val="single" w:color="000000" w:sz="4" w:space="0"/>
-            <w:right w:val="single" w:color="000000" w:sz="4" w:space="0"/>
-            <w:insideH w:val="single" w:color="000000" w:sz="4" w:space="0"/>
-            <w:insideV w:val="single" w:color="000000" w:sz="4" w:space="0"/>
-          </w:tblBorders>
-          <w:tblCellMar>
-            <w:top w:w="0" w:type="dxa"/>
-            <w:left w:w="108" w:type="dxa"/>
-            <w:bottom w:w="0" w:type="dxa"/>
-            <w:right w:w="108" w:type="dxa"/>
-          </w:tblCellMar>
-        </w:tblPrEx>
-        <w:trPr>
-          <w:jc w:val="center"/>
-        </w:trPr>
-        <w:tc>
-          <w:tcPr>
-            <w:tcW w:w="1418" w:type="dxa"/>
-          </w:tcPr>
-          <w:p>
-            <w:pPr>
-              <w:spacing w:after="0" w:line="240" w:lineRule="auto"/>
-              <w:rPr>
-                <w:rFonts w:ascii="Bookman Old Style" w:hAnsi="Bookman Old Style" w:cs="Arial"/>
-                <w:b/>
-                <w:sz w:val="20"/>
-                <w:szCs w:val="20"/>
-              </w:rPr>
-            </w:pPr>
-            <w:r>
-              <w:rPr>
-                <w:rFonts w:ascii="Bookman Old Style" w:hAnsi="Bookman Old Style" w:cs="Arial"/>
-                <w:b/>
-                <w:sz w:val="20"/>
-                <w:szCs w:val="20"/>
-              </w:rPr>
-              <w:t>Revisi Ke    :</w:t>
-            </w:r>
-          </w:p>
-        </w:tc>
-        <w:tc>
-          <w:tcPr>
-            <w:tcW w:w="2693" w:type="dxa"/>
-          </w:tcPr>
-          <w:p>
-            <w:pPr>
-              <w:spacing w:line="240" w:lineRule="auto"/>
-              <w:ind w:left="45" w:firstLine="317"/>
-              <w:rPr>
-                <w:rFonts w:ascii="Bookman Old Style" w:hAnsi="Bookman Old Style" w:cs="Arial"/>
-              </w:rPr>
-            </w:pPr>
-            <w:r>
-              <w:rPr>
-                <w:rFonts w:ascii="Bookman Old Style" w:hAnsi="Bookman Old Style" w:cs="Arial"/>
-              </w:rPr>
-              <w:t>1</w:t>
-            </w:r>
-          </w:p>
-        </w:tc>
-      </w:tr>
-      <w:tr>
-        <w:tblPrEx>
-          <w:tblBorders>
-            <w:top w:val="single" w:color="000000" w:sz="4" w:space="0"/>
-            <w:left w:val="single" w:color="000000" w:sz="4" w:space="0"/>
-            <w:bottom w:val="single" w:color="000000" w:sz="4" w:space="0"/>
-            <w:right w:val="single" w:color="000000" w:sz="4" w:space="0"/>
-            <w:insideH w:val="single" w:color="000000" w:sz="4" w:space="0"/>
-            <w:insideV w:val="single" w:color="000000" w:sz="4" w:space="0"/>
-          </w:tblBorders>
-          <w:tblCellMar>
-            <w:top w:w="0" w:type="dxa"/>
-            <w:left w:w="108" w:type="dxa"/>
-            <w:bottom w:w="0" w:type="dxa"/>
-            <w:right w:w="108" w:type="dxa"/>
-          </w:tblCellMar>
-        </w:tblPrEx>
-        <w:trPr>
-          <w:jc w:val="center"/>
-        </w:trPr>
-        <w:tc>
-          <w:tcPr>
-            <w:tcW w:w="1418" w:type="dxa"/>
-          </w:tcPr>
-          <w:p>
-            <w:pPr>
-              <w:spacing w:after="0" w:line="240" w:lineRule="auto"/>
-              <w:rPr>
-                <w:rFonts w:ascii="Bookman Old Style" w:hAnsi="Bookman Old Style" w:cs="Arial"/>
-                <w:b/>
-                <w:sz w:val="20"/>
-                <w:szCs w:val="20"/>
-              </w:rPr>
-            </w:pPr>
-            <w:r>
-              <w:rPr>
-                <w:rFonts w:ascii="Bookman Old Style" w:hAnsi="Bookman Old Style" w:cs="Arial"/>
-                <w:b/>
-                <w:sz w:val="20"/>
-                <w:szCs w:val="20"/>
-              </w:rPr>
-              <w:t>Berlaku Tgl:</w:t>
-            </w:r>
-          </w:p>
-        </w:tc>
-        <w:tc>
-          <w:tcPr>
-            <w:tcW w:w="2693" w:type="dxa"/>
-          </w:tcPr>
-          <w:p>
-            <w:pPr>
-              <w:spacing w:line="240" w:lineRule="auto"/>
-              <w:ind w:left="45" w:firstLine="0"/>
-              <w:rPr>
-                <w:rFonts w:hint="default" w:ascii="Bookman Old Style" w:hAnsi="Bookman Old Style" w:cs="Arial"/>
-                <w:lang w:val="en-US"/>
-              </w:rPr>
-            </w:pPr>
-            <w:r>
-              <w:rPr>
-                <w:rFonts w:hint="default" w:ascii="Bookman Old Style" w:hAnsi="Bookman Old Style" w:cs="Arial"/>
-                <w:lang w:val="en-US"/>
-              </w:rPr>
-              <w:t>XX XXXX XXXX</w:t>
-            </w:r>
-          </w:p>
-        </w:tc>
-      </w:tr>
-    </w:tbl>
-    <w:p>
-      <w:pPr>
-        <w:spacing w:after="0" w:line="240" w:lineRule="auto"/>
-        <w:jc w:val="center"/>
-        <w:rPr>
-          <w:rFonts w:ascii="Bookman Old Style" w:hAnsi="Bookman Old Style" w:cs="Arial"/>
-        </w:rPr>
-      </w:pPr>
-    </w:p>
-    <w:tbl>
-      <w:tblPr>
-        <w:tblStyle w:val="3"/>
-        <w:tblW w:w="0" w:type="auto"/>
-        <w:tblInd w:w="1908" w:type="dxa"/>
-        <w:tblBorders>
-          <w:top w:val="single" w:color="000000" w:sz="4" w:space="0"/>
-          <w:left w:val="single" w:color="000000" w:sz="4" w:space="0"/>
-          <w:bottom w:val="single" w:color="000000" w:sz="4" w:space="0"/>
-          <w:right w:val="single" w:color="000000" w:sz="4" w:space="0"/>
-          <w:insideH w:val="single" w:color="000000" w:sz="4" w:space="0"/>
-          <w:insideV w:val="single" w:color="000000" w:sz="4" w:space="0"/>
-        </w:tblBorders>
-        <w:tblLayout w:type="autofit"/>
-        <w:tblCellMar>
-          <w:top w:w="0" w:type="dxa"/>
-          <w:left w:w="108" w:type="dxa"/>
-          <w:bottom w:w="0" w:type="dxa"/>
-          <w:right w:w="108" w:type="dxa"/>
-        </w:tblCellMar>
-      </w:tblPr>
-      <w:tblGrid>
-        <w:gridCol w:w="5400"/>
-      </w:tblGrid>
-      <w:tr>
-        <w:tblPrEx>
-          <w:tblBorders>
-            <w:top w:val="single" w:color="000000" w:sz="4" w:space="0"/>
-            <w:left w:val="single" w:color="000000" w:sz="4" w:space="0"/>
-            <w:bottom w:val="single" w:color="000000" w:sz="4" w:space="0"/>
-            <w:right w:val="single" w:color="000000" w:sz="4" w:space="0"/>
-            <w:insideH w:val="single" w:color="000000" w:sz="4" w:space="0"/>
-            <w:insideV w:val="single" w:color="000000" w:sz="4" w:space="0"/>
-          </w:tblBorders>
-          <w:tblCellMar>
-            <w:top w:w="0" w:type="dxa"/>
-            <w:left w:w="108" w:type="dxa"/>
-            <w:bottom w:w="0" w:type="dxa"/>
-            <w:right w:w="108" w:type="dxa"/>
-          </w:tblCellMar>
-        </w:tblPrEx>
-        <w:tc>
-          <w:tcPr>
-            <w:tcW w:w="5400" w:type="dxa"/>
-          </w:tcPr>
-          <w:p>
-            <w:pPr>
-              <w:spacing w:line="240" w:lineRule="auto"/>
-              <w:ind w:left="-31" w:firstLine="31"/>
-              <w:jc w:val="center"/>
-              <w:rPr>
-                <w:rFonts w:ascii="Bookman Old Style" w:hAnsi="Bookman Old Style" w:cs="Arial"/>
-                <w:b/>
-                <w:sz w:val="28"/>
-              </w:rPr>
-            </w:pPr>
-            <w:r>
-              <w:rPr>
-                <w:rFonts w:ascii="Bookman Old Style" w:hAnsi="Bookman Old Style" w:cs="Arial"/>
-                <w:b/>
-                <w:sz w:val="28"/>
-              </w:rPr>
-              <w:t>Ditetapkan</w:t>
-            </w:r>
-          </w:p>
-          <w:p>
-            <w:pPr>
-              <w:spacing w:line="240" w:lineRule="auto"/>
-              <w:ind w:left="-31" w:firstLine="31"/>
-              <w:jc w:val="center"/>
-              <w:rPr>
-                <w:rFonts w:ascii="Bookman Old Style" w:hAnsi="Bookman Old Style" w:cs="Arial"/>
-                <w:b/>
-                <w:sz w:val="28"/>
-                <w:lang w:val="id-ID"/>
-              </w:rPr>
-            </w:pPr>
-            <w:r>
-              <w:rPr>
-                <w:rFonts w:ascii="Bookman Old Style" w:hAnsi="Bookman Old Style" w:cs="Arial"/>
-                <w:b/>
-                <w:sz w:val="28"/>
-              </w:rPr>
-              <w:t>Kepala UPTD Puskesmas Berakit</w:t>
-            </w:r>
-          </w:p>
-          <w:p>
-            <w:pPr>
-              <w:spacing w:line="240" w:lineRule="auto"/>
-              <w:ind w:left="-31" w:firstLine="31"/>
-              <w:jc w:val="center"/>
-              <w:rPr>
-                <w:rFonts w:ascii="Bookman Old Style" w:hAnsi="Bookman Old Style" w:cs="Arial"/>
-                <w:b/>
-                <w:sz w:val="28"/>
-                <w:lang w:val="id-ID"/>
-              </w:rPr>
-            </w:pPr>
-          </w:p>
-          <w:p>
-            <w:pPr>
-              <w:spacing w:line="240" w:lineRule="auto"/>
-              <w:ind w:left="-31" w:firstLine="31"/>
-              <w:jc w:val="center"/>
-              <w:rPr>
-                <w:rFonts w:ascii="Bookman Old Style" w:hAnsi="Bookman Old Style" w:cs="Arial"/>
-                <w:b/>
-                <w:sz w:val="28"/>
-                <w:lang w:val="id-ID"/>
-              </w:rPr>
-            </w:pPr>
-          </w:p>
-          <w:p>
-            <w:pPr>
-              <w:spacing w:line="240" w:lineRule="auto"/>
-              <w:ind w:left="-31" w:firstLine="31"/>
-              <w:jc w:val="center"/>
-              <w:rPr>
-                <w:rFonts w:ascii="Bookman Old Style" w:hAnsi="Bookman Old Style" w:cs="Arial"/>
-                <w:b/>
-                <w:sz w:val="28"/>
-                <w:lang w:val="id-ID"/>
-              </w:rPr>
-            </w:pPr>
-          </w:p>
-          <w:p>
-            <w:pPr>
-              <w:spacing w:line="240" w:lineRule="auto"/>
-              <w:ind w:left="-31" w:firstLine="31"/>
-              <w:jc w:val="center"/>
-              <w:rPr>
-                <w:rFonts w:ascii="Bookman Old Style" w:hAnsi="Bookman Old Style" w:cs="Arial"/>
-                <w:b/>
-                <w:sz w:val="28"/>
-                <w:lang w:val="id-ID"/>
-              </w:rPr>
-            </w:pPr>
-          </w:p>
-          <w:p>
-            <w:pPr>
-              <w:spacing w:after="0" w:line="240" w:lineRule="auto"/>
-              <w:ind w:left="-31" w:firstLine="31"/>
-              <w:jc w:val="center"/>
-              <w:rPr>
-                <w:rFonts w:ascii="Bookman Old Style" w:hAnsi="Bookman Old Style" w:cs="Arial"/>
-                <w:b/>
-                <w:sz w:val="28"/>
-                <w:u w:val="single"/>
-              </w:rPr>
-            </w:pPr>
-            <w:r>
-              <w:rPr>
-                <w:rFonts w:ascii="Bookman Old Style" w:hAnsi="Bookman Old Style" w:cs="Arial"/>
-                <w:b/>
-                <w:sz w:val="28"/>
-                <w:u w:val="single"/>
-              </w:rPr>
-              <w:t>ZULYADI, S.Kep</w:t>
-            </w:r>
-          </w:p>
-          <w:p>
-            <w:pPr>
-              <w:spacing w:after="0" w:line="240" w:lineRule="auto"/>
-              <w:ind w:left="-31" w:firstLine="31"/>
-              <w:jc w:val="center"/>
-              <w:rPr>
-                <w:rFonts w:ascii="Bookman Old Style" w:hAnsi="Bookman Old Style" w:cs="Arial"/>
-                <w:b/>
-                <w:sz w:val="28"/>
-              </w:rPr>
-            </w:pPr>
-            <w:r>
-              <w:rPr>
-                <w:rFonts w:ascii="Bookman Old Style" w:hAnsi="Bookman Old Style" w:cs="Arial"/>
-                <w:b/>
-                <w:sz w:val="28"/>
-                <w:lang w:val="id-ID"/>
-              </w:rPr>
-              <w:t>NIP</w:t>
-            </w:r>
-            <w:r>
-              <w:rPr>
-                <w:rFonts w:ascii="Bookman Old Style" w:hAnsi="Bookman Old Style" w:cs="Arial"/>
-                <w:b/>
-                <w:sz w:val="28"/>
-              </w:rPr>
-              <w:t xml:space="preserve"> 197410201996031004</w:t>
-            </w:r>
-          </w:p>
-          <w:p>
-            <w:pPr>
-              <w:spacing w:after="0" w:line="240" w:lineRule="auto"/>
-              <w:jc w:val="center"/>
-              <w:rPr>
-                <w:rFonts w:ascii="Bookman Old Style" w:hAnsi="Bookman Old Style" w:cs="Arial"/>
-              </w:rPr>
-            </w:pPr>
-          </w:p>
-        </w:tc>
-      </w:tr>
-    </w:tbl>
-    <w:p>
-      <w:pPr>
-        <w:spacing w:line="240" w:lineRule="auto"/>
-        <w:jc w:val="center"/>
-        <w:rPr>
-          <w:rFonts w:ascii="Bookman Old Style" w:hAnsi="Bookman Old Style" w:cs="Arial"/>
-          <w:b/>
-          <w:sz w:val="32"/>
-        </w:rPr>
-      </w:pPr>
-    </w:p>
-    <w:p>
-      <w:pPr>
-        <w:spacing w:line="240" w:lineRule="auto"/>
-        <w:jc w:val="center"/>
-        <w:rPr>
-          <w:rFonts w:ascii="Bookman Old Style" w:hAnsi="Bookman Old Style" w:cs="Arial"/>
-          <w:b/>
-          <w:sz w:val="32"/>
-        </w:rPr>
-      </w:pPr>
-    </w:p>
-    <w:p>
-      <w:pPr>
-        <w:spacing w:line="240" w:lineRule="auto"/>
-        <w:jc w:val="center"/>
-        <w:rPr>
-          <w:rFonts w:ascii="Bookman Old Style" w:hAnsi="Bookman Old Style" w:cs="Arial"/>
-          <w:b/>
-          <w:sz w:val="32"/>
-        </w:rPr>
-      </w:pPr>
-    </w:p>
-    <w:p>
-      <w:pPr>
-        <w:spacing w:line="240" w:lineRule="auto"/>
-        <w:jc w:val="center"/>
-        <w:rPr>
-          <w:rFonts w:ascii="Bookman Old Style" w:hAnsi="Bookman Old Style" w:cs="Arial"/>
-          <w:b/>
-          <w:sz w:val="32"/>
-        </w:rPr>
-      </w:pPr>
-      <w:r>
-        <w:rPr>
-          <w:rFonts w:ascii="Bookman Old Style" w:hAnsi="Bookman Old Style" w:cs="Arial"/>
-          <w:b/>
-          <w:sz w:val="32"/>
-        </w:rPr>
-        <mc:AlternateContent>
-          <mc:Choice Requires="wps">
-            <w:drawing>
-              <wp:anchor distT="0" distB="0" distL="114300" distR="114300" simplePos="0" relativeHeight="251663360" behindDoc="0" locked="0" layoutInCell="1" allowOverlap="1">
-                <wp:simplePos x="0" y="0"/>
-                <wp:positionH relativeFrom="column">
-                  <wp:posOffset>5384165</wp:posOffset>
-                </wp:positionH>
-                <wp:positionV relativeFrom="paragraph">
-                  <wp:posOffset>121285</wp:posOffset>
-                </wp:positionV>
-                <wp:extent cx="457200" cy="511810"/>
-                <wp:effectExtent l="0" t="0" r="0" b="0"/>
-                <wp:wrapNone/>
-                <wp:docPr id="4" name="AutoShape 9"/>
-                <wp:cNvGraphicFramePr/>
-                <a:graphic xmlns:a="http://schemas.openxmlformats.org/drawingml/2006/main">
-                  <a:graphicData uri="http://schemas.microsoft.com/office/word/2010/wordprocessingShape">
-                    <wps:wsp>
-                      <wps:cNvSpPr/>
-                      <wps:spPr bwMode="auto">
-                        <a:xfrm>
-                          <a:off x="0" y="0"/>
-                          <a:ext cx="457200" cy="511810"/>
-                        </a:xfrm>
-                        <a:prstGeom prst="octagon">
-                          <a:avLst>
-                            <a:gd name="adj" fmla="val 29287"/>
-                          </a:avLst>
-                        </a:prstGeom>
-                        <a:solidFill>
-                          <a:srgbClr val="FFFFFF"/>
-                        </a:solidFill>
-                        <a:ln w="9525">
-                          <a:solidFill>
-                            <a:srgbClr val="000000"/>
-                          </a:solidFill>
-                          <a:miter lim="800000"/>
-                        </a:ln>
-                      </wps:spPr>
-                      <wps:bodyPr rot="0" vert="horz" wrap="square" lIns="91440" tIns="45720" rIns="91440" bIns="45720" anchor="t" anchorCtr="0" upright="1">
-                        <a:noAutofit/>
-                      </wps:bodyPr>
-                    </wps:wsp>
-                  </a:graphicData>
-                </a:graphic>
-              </wp:anchor>
-            </w:drawing>
-          </mc:Choice>
-          <mc:Fallback>
-            <w:pict>
-              <v:shape id="AutoShape 9" o:spid="_x0000_s1026" o:spt="10" type="#_x0000_t10" style="position:absolute;left:0pt;margin-left:423.95pt;margin-top:9.55pt;height:40.3pt;width:36pt;z-index:251663360;mso-width-relative:page;mso-height-relative:page;" fillcolor="#FFFFFF" filled="t" stroked="t" coordsize="21600,21600" o:gfxdata="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" adj="6326">
-                <v:fill on="t" focussize="0,0"/>
-                <v:stroke color="#000000" miterlimit="8" joinstyle="miter"/>
-                <v:imagedata o:title=""/>
-                <o:lock v:ext="edit" aspectratio="f"/>
-              </v:shape>
-            </w:pict>
-          </mc:Fallback>
-        </mc:AlternateContent>
-      </w:r>
-      <w:r>
-        <w:rPr>
-          <w:rFonts w:ascii="Bookman Old Style" w:hAnsi="Bookman Old Style" w:cs="Arial"/>
-          <w:b/>
-          <w:sz w:val="28"/>
-        </w:rPr>
-        <mc:AlternateContent>
-          <mc:Choice Requires="wps">
-            <w:drawing>
-              <wp:anchor distT="0" distB="0" distL="114300" distR="114300" simplePos="0" relativeHeight="251664384" behindDoc="0" locked="0" layoutInCell="1" allowOverlap="1">
-                <wp:simplePos x="0" y="0"/>
-                <wp:positionH relativeFrom="column">
-                  <wp:posOffset>5468620</wp:posOffset>
-                </wp:positionH>
-                <wp:positionV relativeFrom="paragraph">
-                  <wp:posOffset>191770</wp:posOffset>
-                </wp:positionV>
-                <wp:extent cx="375285" cy="347345"/>
-                <wp:effectExtent l="0" t="0" r="5715" b="0"/>
-                <wp:wrapNone/>
-                <wp:docPr id="3" name="Text Box 10"/>
-                <wp:cNvGraphicFramePr/>
-                <a:graphic xmlns:a="http://schemas.openxmlformats.org/drawingml/2006/main">
-                  <a:graphicData uri="http://schemas.microsoft.com/office/word/2010/wordprocessingShape">
-                    <wps:wsp>
-                      <wps:cNvSpPr txBox="1"/>
-                      <wps:spPr bwMode="auto">
-                        <a:xfrm>
-                          <a:off x="0" y="0"/>
-                          <a:ext cx="375285" cy="347345"/>
-                        </a:xfrm>
-                        <a:prstGeom prst="rect">
-                          <a:avLst/>
-                        </a:prstGeom>
-                        <a:solidFill>
-                          <a:srgbClr val="FFFFFF"/>
-                        </a:solidFill>
-                        <a:ln w="9525">
-                          <a:solidFill>
-                            <a:srgbClr val="000000"/>
-                          </a:solidFill>
-                          <a:miter lim="800000"/>
-                        </a:ln>
-                      </wps:spPr>
-                      <wps:txbx>
-                        <w:txbxContent>
-                          <w:p>
-                            <w:pPr>
-                              <w:rPr>
-                                <w:sz w:val="40"/>
-                              </w:rPr>
-                            </w:pPr>
-                            <w:r>
-                              <w:rPr>
-                                <w:rFonts w:ascii="Arial Black" w:hAnsi="Arial Black"/>
-                                <w:sz w:val="20"/>
-                              </w:rPr>
-                              <w:t>2</w:t>
-                            </w:r>
-                          </w:p>
-                        </w:txbxContent>
-                      </wps:txbx>
-                      <wps:bodyPr rot="0" vert="horz" wrap="square" lIns="91440" tIns="45720" rIns="91440" bIns="45720" anchor="t" anchorCtr="0" upright="1">
-                        <a:noAutofit/>
-                      </wps:bodyPr>
-                    </wps:wsp>
-                  </a:graphicData>
-                </a:graphic>
-              </wp:anchor>
-            </w:drawing>
-          </mc:Choice>
-          <mc:Fallback>
-            <w:pict>
-              <v:shape id="Text Box 10" o:spid="_x0000_s1026" o:spt="202" type="#_x0000_t202" style="position:absolute;left:0pt;margin-left:430.6pt;margin-top:15.1pt;height:27.35pt;width:29.55pt;z-index:251664384;mso-width-relative:page;mso-height-relative:page;" fillcolor="#FFFFFF" filled="t" stroked="t" coordsize="21600,21600" o:gfxdata="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">
-                <v:fill on="t" focussize="0,0"/>
-                <v:stroke color="#000000" miterlimit="8" joinstyle="miter"/>
-                <v:imagedata o:title=""/>
-                <o:lock v:ext="edit" aspectratio="f"/>
-                <v:textbox>
-                  <w:txbxContent>
-                    <w:p>
-                      <w:pPr>
-                        <w:rPr>
-                          <w:sz w:val="40"/>
-                        </w:rPr>
-                      </w:pPr>
-                      <w:r>
-                        <w:rPr>
-                          <w:rFonts w:ascii="Arial Black" w:hAnsi="Arial Black"/>
-                          <w:sz w:val="20"/>
-                        </w:rPr>
-                        <w:t>2</w:t>
-                      </w:r>
-                    </w:p>
-                  </w:txbxContent>
-                </v:textbox>
-              </v:shape>
-            </w:pict>
-          </mc:Fallback>
-        </mc:AlternateContent>
-      </w:r>
-    </w:p>
-    <w:p>
-      <w:pPr>
-        <w:spacing w:line="240" w:lineRule="auto"/>
-        <w:jc w:val="center"/>
-        <w:rPr>
-          <w:rFonts w:ascii="Bookman Old Style" w:hAnsi="Bookman Old Style" w:cs="Arial"/>
-          <w:b/>
-          <w:sz w:val="32"/>
-        </w:rPr>
-      </w:pPr>
-      <w:r>
-        <w:rPr>
-          <w:rFonts w:ascii="Bookman Old Style" w:hAnsi="Bookman Old Style" w:cs="Arial"/>
-          <w:b/>
-          <w:sz w:val="32"/>
-        </w:rPr>
-        <w:t>PEMERINTAH KABUPATEN BINTAN</w:t>
-      </w:r>
-    </w:p>
-    <w:p>
-      <w:pPr>
-        <w:spacing w:line="240" w:lineRule="auto"/>
-        <w:jc w:val="center"/>
-        <w:rPr>
-          <w:rFonts w:ascii="Bookman Old Style" w:hAnsi="Bookman Old Style" w:cs="Arial"/>
-          <w:b/>
-          <w:sz w:val="28"/>
-        </w:rPr>
-      </w:pPr>
-      <w:r>
-        <w:rPr>
-          <w:rFonts w:ascii="Bookman Old Style" w:hAnsi="Bookman Old Style" w:cs="Arial"/>
-          <w:b/>
-          <w:sz w:val="44"/>
-        </w:rPr>
-        <mc:AlternateContent>
-          <mc:Choice Requires="wps">
-            <w:drawing>
-              <wp:anchor distT="0" distB="0" distL="114300" distR="114300" simplePos="0" relativeHeight="251666432" behindDoc="0" locked="0" layoutInCell="1" allowOverlap="1">
-                <wp:simplePos x="0" y="0"/>
-                <wp:positionH relativeFrom="column">
-                  <wp:posOffset>5222240</wp:posOffset>
-                </wp:positionH>
-                <wp:positionV relativeFrom="paragraph">
-                  <wp:posOffset>100965</wp:posOffset>
-                </wp:positionV>
-                <wp:extent cx="845820" cy="431800"/>
-                <wp:effectExtent l="0" t="0" r="5080" b="0"/>
-                <wp:wrapNone/>
-                <wp:docPr id="2" name="Text Box 12"/>
-                <wp:cNvGraphicFramePr/>
-                <a:graphic xmlns:a="http://schemas.openxmlformats.org/drawingml/2006/main">
-                  <a:graphicData uri="http://schemas.microsoft.com/office/word/2010/wordprocessingShape">
-                    <wps:wsp>
-                      <wps:cNvSpPr txBox="1"/>
-                      <wps:spPr bwMode="auto">
-                        <a:xfrm>
-                          <a:off x="0" y="0"/>
-                          <a:ext cx="845820" cy="431800"/>
-                        </a:xfrm>
-                        <a:prstGeom prst="rect">
-                          <a:avLst/>
-                        </a:prstGeom>
-                        <a:solidFill>
-                          <a:srgbClr val="FFFFFF"/>
-                        </a:solidFill>
-                        <a:ln w="9525">
-                          <a:solidFill>
-                            <a:srgbClr val="000000"/>
-                          </a:solidFill>
-                          <a:miter lim="800000"/>
-                        </a:ln>
-                      </wps:spPr>
-                      <wps:txbx>
-                        <w:txbxContent>
-                          <w:p>
-                            <w:pPr>
-                              <w:rPr>
-                                <w:rFonts w:ascii="Arial" w:hAnsi="Arial" w:cs="Arial"/>
-                              </w:rPr>
-                            </w:pPr>
-                            <w:r>
-                              <w:rPr>
-                                <w:rFonts w:ascii="Arial" w:hAnsi="Arial" w:cs="Arial"/>
-                                <w:b/>
-                                <w:sz w:val="24"/>
-                                <w:szCs w:val="24"/>
-                              </w:rPr>
-                              <w:t>Halaman</w:t>
-                            </w:r>
-                          </w:p>
-                        </w:txbxContent>
-                      </wps:txbx>
-                      <wps:bodyPr rot="0" vert="horz" wrap="square" lIns="91440" tIns="45720" rIns="91440" bIns="45720" anchor="t" anchorCtr="0" upright="1">
-                        <a:noAutofit/>
-                      </wps:bodyPr>
-                    </wps:wsp>
-                  </a:graphicData>
-                </a:graphic>
-              </wp:anchor>
-            </w:drawing>
-          </mc:Choice>
-          <mc:Fallback>
-            <w:pict>
-              <v:shape id="Text Box 12" o:spid="_x0000_s1026" o:spt="202" type="#_x0000_t202" style="position:absolute;left:0pt;margin-left:411.2pt;margin-top:7.95pt;height:34pt;width:66.6pt;z-index:251666432;mso-width-relative:page;mso-height-relative:page;" fillcolor="#FFFFFF" filled="t" stroked="t" coordsize="21600,21600" o:gfxdata="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">
-                <v:fill on="t" focussize="0,0"/>
-                <v:stroke color="#000000" miterlimit="8" joinstyle="miter"/>
-                <v:imagedata o:title=""/>
-                <o:lock v:ext="edit" aspectratio="f"/>
-                <v:textbox>
-                  <w:txbxContent>
-                    <w:p>
-                      <w:pPr>
-                        <w:rPr>
-                          <w:rFonts w:ascii="Arial" w:hAnsi="Arial" w:cs="Arial"/>
-                        </w:rPr>
-                      </w:pPr>
-                      <w:r>
-                        <w:rPr>
-                          <w:rFonts w:ascii="Arial" w:hAnsi="Arial" w:cs="Arial"/>
-                          <w:b/>
-                          <w:sz w:val="24"/>
-                          <w:szCs w:val="24"/>
-                        </w:rPr>
-                        <w:t>Halaman</w:t>
-                      </w:r>
-                    </w:p>
-                  </w:txbxContent>
-                </v:textbox>
-              </v:shape>
-            </w:pict>
-          </mc:Fallback>
-        </mc:AlternateContent>
-      </w:r>
-      <w:r>
-        <w:rPr>
-          <w:rFonts w:ascii="Bookman Old Style" w:hAnsi="Bookman Old Style" w:cs="Arial"/>
-          <w:b/>
-          <w:sz w:val="44"/>
-        </w:rPr>
-        <mc:AlternateContent>
-          <mc:Choice Requires="wps">
-            <w:drawing>
-              <wp:anchor distT="0" distB="0" distL="114300" distR="114300" simplePos="0" relativeHeight="251665408" behindDoc="0" locked="0" layoutInCell="1" allowOverlap="1">
-                <wp:simplePos x="0" y="0"/>
-                <wp:positionH relativeFrom="column">
-                  <wp:posOffset>4921885</wp:posOffset>
-                </wp:positionH>
-                <wp:positionV relativeFrom="paragraph">
-                  <wp:posOffset>23495</wp:posOffset>
-                </wp:positionV>
-                <wp:extent cx="1391920" cy="457200"/>
-                <wp:effectExtent l="25400" t="12700" r="0" b="0"/>
-                <wp:wrapNone/>
-                <wp:docPr id="5" name="AutoShape 11"/>
-                <wp:cNvGraphicFramePr/>
-                <a:graphic xmlns:a="http://schemas.openxmlformats.org/drawingml/2006/main">
-                  <a:graphicData uri="http://schemas.microsoft.com/office/word/2010/wordprocessingShape">
-                    <wps:wsp>
-                      <wps:cNvSpPr/>
-                      <wps:spPr bwMode="auto">
-                        <a:xfrm>
-                          <a:off x="0" y="0"/>
-                          <a:ext cx="1391920" cy="457200"/>
-                        </a:xfrm>
-                        <a:prstGeom prst="upArrow">
-                          <a:avLst>
-                            <a:gd name="adj1" fmla="val 50000"/>
-                            <a:gd name="adj2" fmla="val 25000"/>
-                          </a:avLst>
-                        </a:prstGeom>
-                        <a:solidFill>
-                          <a:srgbClr val="FFFFFF"/>
-                        </a:solidFill>
-                        <a:ln w="9525">
-                          <a:solidFill>
-                            <a:srgbClr val="000000"/>
-                          </a:solidFill>
-                          <a:miter lim="800000"/>
-                        </a:ln>
-                      </wps:spPr>
-                      <wps:bodyPr rot="0" vert="eaVert" wrap="square" lIns="91440" tIns="45720" rIns="91440" bIns="45720" anchor="t" anchorCtr="0" upright="1">
-                        <a:noAutofit/>
-                      </wps:bodyPr>
-                    </wps:wsp>
-                  </a:graphicData>
-                </a:graphic>
-              </wp:anchor>
-            </w:drawing>
-          </mc:Choice>
-          <mc:Fallback>
-            <w:pict>
-              <v:shape id="AutoShape 11" o:spid="_x0000_s1026" o:spt="68" type="#_x0000_t68" style="position:absolute;left:0pt;margin-left:387.55pt;margin-top:1.85pt;height:36pt;width:109.6pt;z-index:251665408;mso-width-relative:page;mso-height-relative:page;" fillcolor="#FFFFFF" filled="t" stroked="t" coordsize="21600,21600" o:gfxdata="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" adj="5400,5400">
-                <v:fill on="t" focussize="0,0"/>
-                <v:stroke color="#000000" miterlimit="8" joinstyle="miter"/>
-                <v:imagedata o:title=""/>
-                <o:lock v:ext="edit" aspectratio="f"/>
-                <v:textbox style="layout-flow:vertical-ideographic;"/>
-              </v:shape>
-            </w:pict>
-          </mc:Fallback>
-        </mc:AlternateContent>
-      </w:r>
-      <w:r>
-        <w:rPr>
-          <w:rFonts w:ascii="Bookman Old Style" w:hAnsi="Bookman Old Style" w:cs="Arial"/>
-          <w:b/>
-          <w:sz w:val="28"/>
-        </w:rPr>
-        <w:t xml:space="preserve">DINAS KESEHATAN </w:t>
-      </w:r>
-    </w:p>
-    <w:p>
-      <w:pPr>
-        <w:spacing w:line="240" w:lineRule="auto"/>
-        <w:jc w:val="center"/>
-        <w:rPr>
-          <w:rFonts w:ascii="Bookman Old Style" w:hAnsi="Bookman Old Style" w:cs="Arial"/>
-          <w:b/>
-          <w:sz w:val="44"/>
-        </w:rPr>
-      </w:pPr>
-      <w:r>
-        <w:rPr>
-          <w:rFonts w:ascii="Bookman Old Style" w:hAnsi="Bookman Old Style" w:cs="Arial"/>
-          <w:b/>
-          <w:sz w:val="44"/>
-        </w:rPr>
-        <w:t>UPTD PUSKESMAS BERAKIT</w:t>
-      </w:r>
-    </w:p>
-    <w:p>
-      <w:pPr>
-        <w:framePr w:hSpace="180" w:wrap="around" w:vAnchor="page" w:hAnchor="margin" w:y="1132"/>
-        <w:spacing w:after="0" w:line="240" w:lineRule="auto"/>
-        <w:ind w:right="175"/>
-        <w:rPr>
-          <w:rFonts w:ascii="Bookman Old Style" w:hAnsi="Bookman Old Style" w:cs="Arial"/>
-          <w:b/>
-          <w:sz w:val="36"/>
-          <w:szCs w:val="36"/>
-        </w:rPr>
-      </w:pPr>
-      <w:r>
-        <w:rPr>
-          <w:rFonts w:ascii="Bookman Old Style" w:hAnsi="Bookman Old Style" w:cs="Arial"/>
-        </w:rPr>
-        <w:t>Jalan Bathin Muhammad Ali Desa Berakit Kecamatan Teluk Sebong</w:t>
-      </w:r>
-    </w:p>
-    <w:p>
-      <w:pPr>
-        <w:framePr w:hSpace="180" w:wrap="around" w:vAnchor="page" w:hAnchor="margin" w:y="1132"/>
-        <w:spacing w:after="0" w:line="240" w:lineRule="auto"/>
-        <w:ind w:right="175"/>
-        <w:rPr>
-          <w:rFonts w:ascii="Bookman Old Style" w:hAnsi="Bookman Old Style" w:cs="Arial"/>
-          <w:b/>
-          <w:sz w:val="36"/>
-          <w:szCs w:val="36"/>
-        </w:rPr>
-      </w:pPr>
-      <w:r>
-        <w:rPr>
-          <w:rFonts w:ascii="Bookman Old Style" w:hAnsi="Bookman Old Style" w:cs="Arial"/>
-        </w:rPr>
-        <w:t>Jalan Bathin Muhammad Ali Desa Berakit Kecamatan Teluk Sebong</w:t>
-      </w:r>
-    </w:p>
-    <w:p>
-      <w:pPr>
-        <w:spacing w:after="0" w:line="240" w:lineRule="auto"/>
-        <w:ind w:right="175"/>
-        <w:jc w:val="center"/>
-        <w:rPr>
-          <w:rFonts w:ascii="Bookman Old Style" w:hAnsi="Bookman Old Style" w:cs="Arial"/>
-          <w:b/>
-          <w:sz w:val="36"/>
-          <w:szCs w:val="36"/>
-        </w:rPr>
-      </w:pPr>
-      <w:r>
-        <w:rPr>
-          <w:rFonts w:ascii="Bookman Old Style" w:hAnsi="Bookman Old Style" w:cs="Arial"/>
-        </w:rPr>
-        <w:t>Jalan Bathin Muhammad Ali Desa Berakit Kecamatan Teluk Sebong</w:t>
-      </w:r>
-    </w:p>
-    <w:p>
-      <w:pPr>
-        <w:spacing w:after="0" w:line="240" w:lineRule="auto"/>
-        <w:ind w:right="175"/>
-        <w:jc w:val="center"/>
-        <w:rPr>
-          <w:rFonts w:ascii="Bookman Old Style" w:hAnsi="Bookman Old Style" w:cs="Arial"/>
-          <w:color w:val="000000" w:themeColor="text1"/>
-          <w14:textFill>
-            <w14:solidFill>
-              <w14:schemeClr w14:val="tx1"/>
-            </w14:solidFill>
-          </w14:textFill>
-        </w:rPr>
-      </w:pPr>
-      <w:r>
-        <w:rPr>
-          <w:rFonts w:ascii="Bookman Old Style" w:hAnsi="Bookman Old Style" w:cs="Arial"/>
-        </w:rPr>
-        <w:t xml:space="preserve">Email: </w:t>
-      </w:r>
-      <w:r>
-        <w:fldChar w:fldCharType="begin"/>
-      </w:r>
-      <w:r>
-        <w:instrText xml:space="preserve"> HYPERLINK "mailto:pkm.berakit@gmail.com" </w:instrText>
-      </w:r>
-      <w:r>
-        <w:fldChar w:fldCharType="separate"/>
-      </w:r>
-      <w:r>
-        <w:rPr>
-          <w:rStyle w:val="4"/>
-          <w:rFonts w:ascii="Bookman Old Style" w:hAnsi="Bookman Old Style" w:cs="Arial"/>
-          <w:color w:val="000000" w:themeColor="text1"/>
-          <w:u w:val="none"/>
-          <w14:textFill>
-            <w14:solidFill>
-              <w14:schemeClr w14:val="tx1"/>
-            </w14:solidFill>
-          </w14:textFill>
-        </w:rPr>
-        <w:t>pkm.berakit@gmail.com</w:t>
-      </w:r>
-      <w:r>
-        <w:rPr>
-          <w:rStyle w:val="4"/>
-          <w:rFonts w:ascii="Bookman Old Style" w:hAnsi="Bookman Old Style" w:cs="Arial"/>
-          <w:color w:val="000000" w:themeColor="text1"/>
-          <w:u w:val="none"/>
-          <w14:textFill>
-            <w14:solidFill>
-              <w14:schemeClr w14:val="tx1"/>
-            </w14:solidFill>
-          </w14:textFill>
-        </w:rPr>
-        <w:fldChar w:fldCharType="end"/>
-      </w:r>
-    </w:p>
-    <w:p/>
     <w:tbl>
       <w:tblPr>
         <w:tblStyle w:val="3"/>
@@ -1334,32 +66,33 @@
               </w:rPr>
             </w:pPr>
             <w:r>
-              <w:rPr>
-                <w:rFonts w:ascii="Bookman Old Style" w:hAnsi="Bookman Old Style" w:eastAsia="Times New Roman"/>
-              </w:rPr>
               <w:drawing>
-                <wp:anchor distT="0" distB="0" distL="114300" distR="114300" simplePos="0" relativeHeight="251659264" behindDoc="0" locked="0" layoutInCell="1" allowOverlap="1">
+                <wp:anchor distT="0" distB="0" distL="0" distR="0" simplePos="0" relativeHeight="251666432" behindDoc="1" locked="0" layoutInCell="1" allowOverlap="1">
                   <wp:simplePos x="0" y="0"/>
                   <wp:positionH relativeFrom="column">
-                    <wp:posOffset>-41910</wp:posOffset>
+                    <wp:posOffset>10160</wp:posOffset>
                   </wp:positionH>
                   <wp:positionV relativeFrom="paragraph">
-                    <wp:posOffset>56515</wp:posOffset>
+                    <wp:posOffset>46355</wp:posOffset>
                   </wp:positionV>
-                  <wp:extent cx="1189990" cy="1223645"/>
-                  <wp:effectExtent l="0" t="0" r="0" b="0"/>
+                  <wp:extent cx="1188720" cy="1170940"/>
+                  <wp:effectExtent l="0" t="0" r="11430" b="10160"/>
                   <wp:wrapNone/>
-                  <wp:docPr id="35" name="Picture 6" descr="Description: Description: G:\LOGO Bintan.jpg"/>
-                  <wp:cNvGraphicFramePr/>
+                  <wp:docPr id="1818388071" name="Picture 1"/>
+                  <wp:cNvGraphicFramePr>
+                    <a:graphicFrameLocks xmlns:a="http://schemas.openxmlformats.org/drawingml/2006/main" noChangeAspect="1"/>
+                  </wp:cNvGraphicFramePr>
                   <a:graphic xmlns:a="http://schemas.openxmlformats.org/drawingml/2006/main">
                     <a:graphicData uri="http://schemas.openxmlformats.org/drawingml/2006/picture">
                       <pic:pic xmlns:pic="http://schemas.openxmlformats.org/drawingml/2006/picture">
                         <pic:nvPicPr>
-                          <pic:cNvPr id="35" name="Picture 6" descr="Description: Description: G:\LOGO Bintan.jpg"/>
-                          <pic:cNvPicPr/>
+                          <pic:cNvPr id="1818388071" name="Picture 1"/>
+                          <pic:cNvPicPr>
+                            <a:picLocks noChangeAspect="1" noChangeArrowheads="1"/>
+                          </pic:cNvPicPr>
                         </pic:nvPicPr>
                         <pic:blipFill>
-                          <a:blip r:embed="rId9">
+                          <a:blip r:embed="rId6">
                             <a:extLst>
                               <a:ext uri="{28A0092B-C50C-407E-A947-70E740481C1C}">
                                 <a14:useLocalDpi xmlns:a14="http://schemas.microsoft.com/office/drawing/2010/main" val="0"/>
@@ -1374,7 +107,7 @@
                         <pic:spPr>
                           <a:xfrm>
                             <a:off x="0" y="0"/>
-                            <a:ext cx="1189990" cy="1223645"/>
+                            <a:ext cx="1188720" cy="1170940"/>
                           </a:xfrm>
                           <a:prstGeom prst="rect">
                             <a:avLst/>
@@ -1413,7 +146,7 @@
             </w:pPr>
             <w:r>
               <w:rPr>
-                <w:rFonts w:hint="default" w:ascii="Bookman Old Style" w:hAnsi="Bookman Old Style" w:eastAsia="Times New Roman" w:cs="Arial"/>
+                <w:rFonts w:hint="default" w:ascii="Arial" w:hAnsi="Arial" w:eastAsia="Times New Roman" w:cs="Arial"/>
                 <w:b/>
                 <w:sz w:val="28"/>
                 <w:szCs w:val="28"/>
@@ -1440,17 +173,20 @@
               </w:rPr>
             </w:pPr>
             <w:r>
+              <w:rPr>
+                <w:rFonts w:ascii="Bookman Old Style" w:hAnsi="Bookman Old Style"/>
+              </w:rPr>
               <w:drawing>
-                <wp:anchor distT="0" distB="0" distL="114300" distR="114300" simplePos="0" relativeHeight="251662336" behindDoc="1" locked="0" layoutInCell="1" allowOverlap="1">
+                <wp:anchor distT="0" distB="0" distL="114300" distR="114300" simplePos="0" relativeHeight="251667456" behindDoc="1" locked="0" layoutInCell="1" allowOverlap="1">
                   <wp:simplePos x="0" y="0"/>
                   <wp:positionH relativeFrom="column">
-                    <wp:posOffset>104140</wp:posOffset>
+                    <wp:posOffset>130810</wp:posOffset>
                   </wp:positionH>
                   <wp:positionV relativeFrom="paragraph">
-                    <wp:posOffset>57150</wp:posOffset>
+                    <wp:posOffset>-102870</wp:posOffset>
                   </wp:positionV>
-                  <wp:extent cx="1268095" cy="1224280"/>
-                  <wp:effectExtent l="0" t="0" r="0" b="0"/>
+                  <wp:extent cx="1188720" cy="1147445"/>
+                  <wp:effectExtent l="0" t="0" r="0" b="15240"/>
                   <wp:wrapNone/>
                   <wp:docPr id="1" name="Picture 1"/>
                   <wp:cNvGraphicFramePr>
@@ -1466,7 +202,7 @@
                           </pic:cNvPicPr>
                         </pic:nvPicPr>
                         <pic:blipFill>
-                          <a:blip r:embed="rId8">
+                          <a:blip r:embed="rId7">
                             <a:extLst>
                               <a:ext uri="{28A0092B-C50C-407E-A947-70E740481C1C}">
                                 <a14:useLocalDpi xmlns:a14="http://schemas.microsoft.com/office/drawing/2010/main" val="0"/>
@@ -1480,7 +216,7 @@
                         <pic:spPr>
                           <a:xfrm>
                             <a:off x="0" y="0"/>
-                            <a:ext cx="1268027" cy="1224000"/>
+                            <a:ext cx="1188720" cy="1147445"/>
                           </a:xfrm>
                           <a:prstGeom prst="rect">
                             <a:avLst/>
@@ -1571,11 +307,12 @@
           <w:tcPr>
             <w:tcW w:w="4253" w:type="dxa"/>
             <w:shd w:val="clear" w:color="auto" w:fill="auto"/>
+            <w:vAlign w:val="top"/>
           </w:tcPr>
           <w:p>
             <w:pPr>
               <w:spacing w:after="100" w:afterAutospacing="1" w:line="276" w:lineRule="auto"/>
-              <w:ind w:left="0" w:right="0" w:firstLine="0"/>
+              <w:ind w:left="0" w:leftChars="0" w:right="0" w:rightChars="0" w:firstLine="0" w:firstLineChars="0"/>
               <w:jc w:val="left"/>
               <w:rPr>
                 <w:rFonts w:hint="default" w:ascii="Bookman Old Style" w:hAnsi="Bookman Old Style" w:eastAsia="Times New Roman" w:cs="Arial"/>
@@ -1600,7 +337,7 @@
                 <w:szCs w:val="18"/>
                 <w:lang w:val="en-US" w:eastAsia="en-GB"/>
               </w:rPr>
-              <w:t>XXX/XXX</w:t>
+              <w:t>348b/SOP/3/2024</w:t>
             </w:r>
           </w:p>
         </w:tc>
@@ -1689,17 +426,18 @@
           <w:tcPr>
             <w:tcW w:w="4253" w:type="dxa"/>
             <w:shd w:val="clear" w:color="auto" w:fill="auto"/>
+            <w:vAlign w:val="top"/>
           </w:tcPr>
           <w:p>
             <w:pPr>
               <w:spacing w:after="100" w:afterAutospacing="1" w:line="276" w:lineRule="auto"/>
-              <w:ind w:left="0" w:right="0" w:firstLine="0"/>
-              <w:jc w:val="left"/>
-              <w:rPr>
-                <w:rFonts w:ascii="Bookman Old Style" w:hAnsi="Bookman Old Style" w:eastAsia="Times New Roman" w:cs="Arial"/>
+              <w:ind w:left="0" w:leftChars="0" w:right="0" w:rightChars="0" w:firstLine="0" w:firstLineChars="0"/>
+              <w:jc w:val="left"/>
+              <w:rPr>
+                <w:rFonts w:hint="default" w:ascii="Bookman Old Style" w:hAnsi="Bookman Old Style" w:eastAsia="Times New Roman" w:cs="Arial"/>
                 <w:sz w:val="18"/>
                 <w:szCs w:val="18"/>
-                <w:lang w:val="en-GB" w:eastAsia="en-GB"/>
+                <w:lang w:val="en-US" w:eastAsia="en-GB"/>
               </w:rPr>
             </w:pPr>
             <w:r>
@@ -1709,7 +447,34 @@
                 <w:szCs w:val="18"/>
                 <w:lang w:val="en-GB" w:eastAsia="en-GB"/>
               </w:rPr>
-              <w:t>No. Revisi          : 01</w:t>
+              <w:t xml:space="preserve">No. Revisi         </w:t>
+            </w:r>
+            <w:r>
+              <w:rPr>
+                <w:rFonts w:hint="default" w:ascii="Bookman Old Style" w:hAnsi="Bookman Old Style" w:eastAsia="Times New Roman" w:cs="Arial"/>
+                <w:sz w:val="18"/>
+                <w:szCs w:val="18"/>
+                <w:lang w:val="en-US" w:eastAsia="en-GB"/>
+              </w:rPr>
+              <w:t xml:space="preserve"> </w:t>
+            </w:r>
+            <w:r>
+              <w:rPr>
+                <w:rFonts w:ascii="Bookman Old Style" w:hAnsi="Bookman Old Style" w:eastAsia="Times New Roman" w:cs="Arial"/>
+                <w:sz w:val="18"/>
+                <w:szCs w:val="18"/>
+                <w:lang w:val="en-GB" w:eastAsia="en-GB"/>
+              </w:rPr>
+              <w:t xml:space="preserve"> : 0</w:t>
+            </w:r>
+            <w:r>
+              <w:rPr>
+                <w:rFonts w:hint="default" w:ascii="Bookman Old Style" w:hAnsi="Bookman Old Style" w:eastAsia="Times New Roman" w:cs="Arial"/>
+                <w:sz w:val="18"/>
+                <w:szCs w:val="18"/>
+                <w:lang w:val="en-US" w:eastAsia="en-GB"/>
+              </w:rPr>
+              <w:t>0</w:t>
             </w:r>
           </w:p>
         </w:tc>
@@ -1798,11 +563,12 @@
           <w:tcPr>
             <w:tcW w:w="4253" w:type="dxa"/>
             <w:shd w:val="clear" w:color="auto" w:fill="auto"/>
+            <w:vAlign w:val="top"/>
           </w:tcPr>
           <w:p>
             <w:pPr>
               <w:spacing w:after="100" w:afterAutospacing="1" w:line="276" w:lineRule="auto"/>
-              <w:ind w:left="0" w:right="0" w:firstLine="0"/>
+              <w:ind w:left="0" w:leftChars="0" w:right="0" w:rightChars="0" w:firstLine="0" w:firstLineChars="0"/>
               <w:jc w:val="left"/>
               <w:rPr>
                 <w:rFonts w:hint="default" w:ascii="Bookman Old Style" w:hAnsi="Bookman Old Style" w:eastAsia="Times New Roman" w:cs="Arial"/>
@@ -1836,7 +602,7 @@
                 <w:szCs w:val="18"/>
                 <w:lang w:val="en-US" w:eastAsia="en-GB"/>
               </w:rPr>
-              <w:t>XX XXXXX XXXX</w:t>
+              <w:t>11 Januari 2024</w:t>
             </w:r>
           </w:p>
         </w:tc>
@@ -1879,7 +645,7 @@
           </w:tblCellMar>
         </w:tblPrEx>
         <w:trPr>
-          <w:trHeight w:val="125" w:hRule="atLeast"/>
+          <w:trHeight w:val="605" w:hRule="atLeast"/>
         </w:trPr>
         <w:tc>
           <w:tcPr>
@@ -1914,8 +680,8 @@
               <w:jc w:val="left"/>
               <w:rPr>
                 <w:rFonts w:ascii="Bookman Old Style" w:hAnsi="Bookman Old Style" w:eastAsia="Times New Roman" w:cs="Arial"/>
-                <w:sz w:val="20"/>
-                <w:szCs w:val="20"/>
+                <w:sz w:val="18"/>
+                <w:szCs w:val="18"/>
                 <w:lang w:val="en-GB" w:eastAsia="en-GB"/>
               </w:rPr>
             </w:pPr>
@@ -1925,6 +691,7 @@
           <w:tcPr>
             <w:tcW w:w="4253" w:type="dxa"/>
             <w:shd w:val="clear" w:color="auto" w:fill="auto"/>
+            <w:vAlign w:val="top"/>
           </w:tcPr>
           <w:p>
             <w:pPr>
@@ -1932,35 +699,55 @@
                 <w:tab w:val="left" w:pos="1593"/>
               </w:tabs>
               <w:spacing w:after="100" w:afterAutospacing="1" w:line="276" w:lineRule="auto"/>
-              <w:ind w:left="0" w:right="0" w:firstLine="0"/>
-              <w:jc w:val="left"/>
-              <w:rPr>
-                <w:rFonts w:ascii="Bookman Old Style" w:hAnsi="Bookman Old Style" w:eastAsia="Times New Roman" w:cs="Arial"/>
-                <w:color w:val="000000"/>
-                <w:sz w:val="20"/>
-                <w:szCs w:val="20"/>
-                <w:lang w:val="id-ID" w:eastAsia="en-GB"/>
-              </w:rPr>
-            </w:pPr>
-            <w:r>
-              <w:rPr>
-                <w:rFonts w:ascii="Bookman Old Style" w:hAnsi="Bookman Old Style" w:eastAsia="Times New Roman" w:cs="Arial"/>
-                <w:color w:val="000000"/>
-                <w:sz w:val="20"/>
-                <w:szCs w:val="20"/>
-                <w:lang w:val="en-GB" w:eastAsia="en-GB"/>
-              </w:rPr>
-              <w:t xml:space="preserve">Halaman         : </w:t>
-            </w:r>
-            <w:r>
+              <w:ind w:left="0" w:leftChars="0" w:right="0" w:rightChars="0" w:firstLine="0" w:firstLineChars="0"/>
+              <w:jc w:val="left"/>
               <w:rPr>
                 <w:rFonts w:ascii="Bookman Old Style" w:hAnsi="Bookman Old Style" w:eastAsia="Times New Roman" w:cs="Arial"/>
                 <w:color w:val="000000"/>
                 <w:sz w:val="18"/>
                 <w:szCs w:val="18"/>
-                <w:lang w:val="en-GB" w:eastAsia="en-GB"/>
-              </w:rPr>
-              <w:t>1/2</w:t>
+                <w:lang w:val="id-ID" w:eastAsia="en-GB"/>
+              </w:rPr>
+            </w:pPr>
+            <w:r>
+              <w:rPr>
+                <w:rFonts w:ascii="Bookman Old Style" w:hAnsi="Bookman Old Style" w:eastAsia="Times New Roman" w:cs="Arial"/>
+                <w:color w:val="000000"/>
+                <w:sz w:val="18"/>
+                <w:szCs w:val="18"/>
+                <w:lang w:val="en-GB" w:eastAsia="en-GB"/>
+              </w:rPr>
+              <w:t xml:space="preserve">Halaman        </w:t>
+            </w:r>
+            <w:r>
+              <w:rPr>
+                <w:rFonts w:hint="default" w:ascii="Bookman Old Style" w:hAnsi="Bookman Old Style" w:eastAsia="Times New Roman" w:cs="Arial"/>
+                <w:color w:val="000000"/>
+                <w:sz w:val="18"/>
+                <w:szCs w:val="18"/>
+                <w:lang w:val="en-US" w:eastAsia="en-GB"/>
+              </w:rPr>
+              <w:t xml:space="preserve">    </w:t>
+            </w:r>
+            <w:r>
+              <w:rPr>
+                <w:rFonts w:ascii="Bookman Old Style" w:hAnsi="Bookman Old Style" w:eastAsia="Times New Roman" w:cs="Arial"/>
+                <w:color w:val="000000"/>
+                <w:sz w:val="18"/>
+                <w:szCs w:val="18"/>
+                <w:lang w:val="en-GB" w:eastAsia="en-GB"/>
+              </w:rPr>
+              <w:t xml:space="preserve"> : 1/</w:t>
+            </w:r>
+            <w:r>
+              <w:rPr>
+                <w:rFonts w:hint="default" w:ascii="Bookman Old Style" w:hAnsi="Bookman Old Style" w:eastAsia="Times New Roman" w:cs="Arial"/>
+                <w:color w:val="000000"/>
+                <w:sz w:val="18"/>
+                <w:szCs w:val="18"/>
+                <w:lang w:val="en-US" w:eastAsia="en-GB"/>
+              </w:rPr>
+              <w:t>3</w:t>
             </w:r>
           </w:p>
         </w:tc>
@@ -2447,7 +1234,7 @@
                 <w:rFonts w:hint="default" w:ascii="Bookman Old Style" w:hAnsi="Bookman Old Style" w:eastAsia="Times New Roman" w:cs="Arial"/>
                 <w:lang w:val="en-US" w:eastAsia="en-GB"/>
               </w:rPr>
-              <w:t>XXXX</w:t>
+              <w:t>Nomor 030 Tahun 2024</w:t>
             </w:r>
             <w:r>
               <w:rPr>
@@ -2461,7 +1248,7 @@
                 <w:rFonts w:hint="default" w:ascii="Bookman Old Style" w:hAnsi="Bookman Old Style" w:eastAsia="Times New Roman" w:cs="Arial"/>
                 <w:lang w:val="en-US" w:eastAsia="en-GB"/>
               </w:rPr>
-              <w:t xml:space="preserve"> Penunjang Pelayanan Klinis</w:t>
+              <w:t xml:space="preserve"> Pelayanan Farmasi</w:t>
             </w:r>
           </w:p>
         </w:tc>
@@ -2537,153 +1324,16 @@
             <w:r>
               <w:rPr>
                 <w:rFonts w:hint="default" w:ascii="Bookman Old Style" w:hAnsi="Bookman Old Style" w:eastAsia="Times New Roman" w:cs="Arial"/>
-                <w:lang w:val="en-US" w:eastAsia="en-GB"/>
-              </w:rPr>
-              <w:t>Permenkes Nomor 74 Tahun 2016 tentang Standar Pelayanan Kefarmasian di Puskesmas</w:t>
-            </w:r>
-          </w:p>
-          <w:p>
-            <w:pPr>
-              <w:numPr>
-                <w:ilvl w:val="0"/>
-                <w:numId w:val="2"/>
-              </w:numPr>
-              <w:spacing w:after="0" w:line="360" w:lineRule="auto"/>
-              <w:ind w:left="425" w:leftChars="0" w:right="0" w:rightChars="0" w:hanging="425" w:firstLineChars="0"/>
-              <w:jc w:val="left"/>
-              <w:rPr>
-                <w:rFonts w:ascii="Bookman Old Style" w:hAnsi="Bookman Old Style" w:eastAsia="Times New Roman" w:cs="Arial"/>
-                <w:lang w:val="en-GB" w:eastAsia="en-GB"/>
-              </w:rPr>
-            </w:pPr>
-            <w:r>
-              <w:rPr>
-                <w:rFonts w:hint="default" w:ascii="Bookman Old Style" w:hAnsi="Bookman Old Style" w:eastAsia="Times New Roman" w:cs="Arial"/>
-                <w:lang w:val="en-US" w:eastAsia="en-GB"/>
-              </w:rPr>
-              <w:t>Permenkes Nomor 26 Tahun 2020 tentang Perubahan atas Peraturan Menteri Kesehatan Nomor 74 Tahun 2016 tentang Standar Pelayanan Kefarmasian di Puskesmas</w:t>
-            </w:r>
-          </w:p>
-        </w:tc>
-      </w:tr>
-      <w:tr>
-        <w:tblPrEx>
-          <w:tblBorders>
-            <w:top w:val="single" w:color="auto" w:sz="4" w:space="0"/>
-            <w:left w:val="single" w:color="auto" w:sz="4" w:space="0"/>
-            <w:bottom w:val="single" w:color="auto" w:sz="4" w:space="0"/>
-            <w:right w:val="single" w:color="auto" w:sz="4" w:space="0"/>
-            <w:insideH w:val="single" w:color="auto" w:sz="4" w:space="0"/>
-            <w:insideV w:val="single" w:color="auto" w:sz="4" w:space="0"/>
-          </w:tblBorders>
-          <w:tblCellMar>
-            <w:top w:w="0" w:type="dxa"/>
-            <w:left w:w="108" w:type="dxa"/>
-            <w:bottom w:w="0" w:type="dxa"/>
-            <w:right w:w="108" w:type="dxa"/>
-          </w:tblCellMar>
-        </w:tblPrEx>
-        <w:trPr>
-          <w:trHeight w:val="608" w:hRule="atLeast"/>
-        </w:trPr>
-        <w:tc>
-          <w:tcPr>
-            <w:tcW w:w="2127" w:type="dxa"/>
-            <w:shd w:val="clear" w:color="auto" w:fill="auto"/>
-          </w:tcPr>
-          <w:p>
-            <w:pPr>
-              <w:numPr>
-                <w:ilvl w:val="0"/>
-                <w:numId w:val="1"/>
-              </w:numPr>
-              <w:spacing w:after="0" w:line="360" w:lineRule="auto"/>
-              <w:ind w:left="425" w:right="0" w:hanging="357"/>
-              <w:jc w:val="left"/>
-              <w:rPr>
-                <w:rFonts w:ascii="Bookman Old Style" w:hAnsi="Bookman Old Style" w:eastAsia="Times New Roman" w:cs="Arial"/>
-                <w:lang w:val="en-GB" w:eastAsia="en-GB"/>
-              </w:rPr>
-            </w:pPr>
-            <w:r>
-              <w:rPr>
-                <w:rFonts w:ascii="Bookman Old Style" w:hAnsi="Bookman Old Style" w:eastAsia="Times New Roman" w:cs="Arial"/>
-                <w:lang w:val="id-ID" w:eastAsia="en-GB"/>
-              </w:rPr>
-              <w:t>Alat dan Bahan</w:t>
-            </w:r>
-          </w:p>
-        </w:tc>
-        <w:tc>
-          <w:tcPr>
-            <w:tcW w:w="7512" w:type="dxa"/>
-            <w:gridSpan w:val="3"/>
-            <w:shd w:val="clear" w:color="auto" w:fill="auto"/>
-          </w:tcPr>
-          <w:p>
-            <w:pPr>
-              <w:numPr>
-                <w:ilvl w:val="0"/>
-                <w:numId w:val="3"/>
-              </w:numPr>
-              <w:spacing w:after="0" w:line="360" w:lineRule="auto"/>
-              <w:ind w:left="317" w:right="0" w:hanging="283"/>
-              <w:jc w:val="left"/>
-              <w:rPr>
-                <w:rFonts w:ascii="Bookman Old Style" w:hAnsi="Bookman Old Style" w:eastAsia="Times New Roman" w:cs="Arial"/>
-                <w:lang w:val="id-ID" w:eastAsia="en-GB"/>
-              </w:rPr>
-            </w:pPr>
-            <w:r>
-              <w:rPr>
-                <w:rFonts w:hint="default" w:ascii="Bookman Old Style" w:hAnsi="Bookman Old Style" w:eastAsia="Times New Roman" w:cs="Arial"/>
-                <w:lang w:val="en-US" w:eastAsia="en-GB"/>
-              </w:rPr>
-              <w:t>Stok Obat</w:t>
-            </w:r>
-          </w:p>
-          <w:p>
-            <w:pPr>
-              <w:numPr>
-                <w:ilvl w:val="0"/>
-                <w:numId w:val="3"/>
-              </w:numPr>
-              <w:spacing w:after="0" w:line="360" w:lineRule="auto"/>
-              <w:ind w:left="317" w:right="0" w:hanging="283"/>
-              <w:jc w:val="left"/>
-              <w:rPr>
-                <w:rFonts w:ascii="Bookman Old Style" w:hAnsi="Bookman Old Style" w:eastAsia="Times New Roman" w:cs="Arial"/>
-                <w:lang w:val="id-ID" w:eastAsia="en-GB"/>
-              </w:rPr>
-            </w:pPr>
-            <w:r>
-              <w:rPr>
-                <w:rFonts w:hint="default" w:ascii="Bookman Old Style" w:hAnsi="Bookman Old Style" w:eastAsia="Times New Roman" w:cs="Arial"/>
-                <w:lang w:val="en-US" w:eastAsia="en-GB"/>
-              </w:rPr>
-              <w:t>Atk</w:t>
-            </w:r>
-          </w:p>
-          <w:p>
-            <w:pPr>
-              <w:numPr>
-                <w:ilvl w:val="0"/>
-                <w:numId w:val="3"/>
-              </w:numPr>
-              <w:spacing w:after="0" w:line="360" w:lineRule="auto"/>
-              <w:ind w:left="317" w:right="0" w:hanging="283"/>
-              <w:jc w:val="left"/>
-              <w:rPr>
-                <w:rFonts w:ascii="Bookman Old Style" w:hAnsi="Bookman Old Style" w:eastAsia="Times New Roman" w:cs="Arial"/>
-                <w:lang w:val="id-ID" w:eastAsia="en-GB"/>
-              </w:rPr>
-            </w:pPr>
-            <w:r>
-              <w:rPr>
-                <w:rFonts w:hint="default" w:ascii="Bookman Old Style" w:hAnsi="Bookman Old Style" w:eastAsia="Times New Roman" w:cs="Arial"/>
-                <w:lang w:val="en-US" w:eastAsia="en-GB"/>
-              </w:rPr>
-              <w:t>Lembar resep</w:t>
+                <w:lang w:val="en-GB" w:eastAsia="en-GB"/>
+              </w:rPr>
+              <w:t>Per</w:t>
+            </w:r>
+            <w:r>
+              <w:rPr>
+                <w:rFonts w:hint="default" w:ascii="Bookman Old Style" w:hAnsi="Bookman Old Style" w:eastAsia="Times New Roman" w:cs="Arial"/>
+                <w:lang w:val="en-US" w:eastAsia="en-GB"/>
+              </w:rPr>
+              <w:t>aturan Menteri Kesehatan Republik Indonesia Nomor 26 tahun 2020 Standar Pelayanan Kefarmasian di Puskesmas.</w:t>
             </w:r>
           </w:p>
         </w:tc>
@@ -2746,7 +1396,7 @@
             <w:pPr>
               <w:numPr>
                 <w:ilvl w:val="0"/>
-                <w:numId w:val="4"/>
+                <w:numId w:val="3"/>
               </w:numPr>
               <w:spacing w:after="0" w:line="360" w:lineRule="auto"/>
               <w:ind w:left="425" w:leftChars="0" w:right="0" w:rightChars="0" w:hanging="425" w:firstLineChars="0"/>
@@ -2805,6 +1455,307 @@
               <w:t>administrasi, aspek farmasetis dan aspek klinis</w:t>
             </w:r>
           </w:p>
+          <w:p>
+            <w:pPr>
+              <w:numPr>
+                <w:ilvl w:val="0"/>
+                <w:numId w:val="3"/>
+              </w:numPr>
+              <w:spacing w:after="0" w:line="360" w:lineRule="auto"/>
+              <w:ind w:left="425" w:leftChars="0" w:right="0" w:rightChars="0" w:hanging="425" w:firstLineChars="0"/>
+              <w:rPr>
+                <w:rFonts w:hint="default" w:ascii="Bookman Old Style" w:hAnsi="Bookman Old Style" w:eastAsia="Times New Roman" w:cs="Arial"/>
+                <w:lang w:val="en-US" w:eastAsia="en-GB"/>
+              </w:rPr>
+            </w:pPr>
+            <w:r>
+              <w:rPr>
+                <w:rFonts w:hint="default" w:ascii="Bookman Old Style" w:hAnsi="Bookman Old Style" w:eastAsia="Times New Roman" w:cs="Arial"/>
+                <w:lang w:eastAsia="en-GB"/>
+              </w:rPr>
+              <w:t>Petugas farmasi melakukan pengkajian resep dengan menceklis form verifikasi resep</w:t>
+            </w:r>
+          </w:p>
+          <w:p>
+            <w:pPr>
+              <w:numPr>
+                <w:ilvl w:val="0"/>
+                <w:numId w:val="3"/>
+              </w:numPr>
+              <w:spacing w:after="0" w:line="360" w:lineRule="auto"/>
+              <w:ind w:left="425" w:leftChars="0" w:right="0" w:rightChars="0" w:hanging="425" w:firstLineChars="0"/>
+              <w:rPr>
+                <w:rFonts w:hint="default" w:ascii="Bookman Old Style" w:hAnsi="Bookman Old Style" w:eastAsia="Times New Roman" w:cs="Arial"/>
+                <w:lang w:val="en-US" w:eastAsia="en-GB"/>
+              </w:rPr>
+            </w:pPr>
+            <w:r>
+              <w:rPr>
+                <w:rFonts w:hint="default" w:ascii="Bookman Old Style" w:hAnsi="Bookman Old Style" w:eastAsia="Times New Roman" w:cs="Arial"/>
+                <w:lang w:val="en-US" w:eastAsia="en-GB"/>
+              </w:rPr>
+              <w:t>Petugas farmasi melakukan konfirmasi jika ada ketidak sesuaian atau ketidak jelasan dalam resep dengan penulis resep</w:t>
+            </w:r>
+          </w:p>
+          <w:p>
+            <w:pPr>
+              <w:numPr>
+                <w:ilvl w:val="0"/>
+                <w:numId w:val="3"/>
+              </w:numPr>
+              <w:spacing w:after="0" w:line="360" w:lineRule="auto"/>
+              <w:ind w:left="425" w:leftChars="0" w:right="0" w:rightChars="0" w:hanging="425" w:firstLineChars="0"/>
+              <w:rPr>
+                <w:rFonts w:hint="default" w:ascii="Bookman Old Style" w:hAnsi="Bookman Old Style" w:eastAsia="Times New Roman" w:cs="Arial"/>
+                <w:lang w:val="en-US" w:eastAsia="en-GB"/>
+              </w:rPr>
+            </w:pPr>
+            <w:r>
+              <w:rPr>
+                <w:rFonts w:hint="default" w:ascii="Bookman Old Style" w:hAnsi="Bookman Old Style" w:eastAsia="Times New Roman" w:cs="Arial"/>
+                <w:lang w:val="en-US" w:eastAsia="en-GB"/>
+              </w:rPr>
+              <w:t>Petugas farmasi memahami resep dan menyiapkan obat sesuai yang tertulis pada resep</w:t>
+            </w:r>
+          </w:p>
+          <w:p>
+            <w:pPr>
+              <w:numPr>
+                <w:ilvl w:val="0"/>
+                <w:numId w:val="3"/>
+              </w:numPr>
+              <w:spacing w:after="0" w:line="360" w:lineRule="auto"/>
+              <w:ind w:left="425" w:leftChars="0" w:right="0" w:rightChars="0" w:hanging="425" w:firstLineChars="0"/>
+              <w:rPr>
+                <w:rFonts w:hint="default" w:ascii="Bookman Old Style" w:hAnsi="Bookman Old Style" w:eastAsia="Times New Roman" w:cs="Arial"/>
+                <w:lang w:val="en-US" w:eastAsia="en-GB"/>
+              </w:rPr>
+            </w:pPr>
+            <w:r>
+              <w:rPr>
+                <w:rFonts w:hint="default" w:ascii="Bookman Old Style" w:hAnsi="Bookman Old Style" w:eastAsia="Times New Roman" w:cs="Arial"/>
+                <w:lang w:val="en-US" w:eastAsia="en-GB"/>
+              </w:rPr>
+              <w:t>Petugas farmasi mengambil obat strip dari wadahnya</w:t>
+            </w:r>
+          </w:p>
+          <w:p>
+            <w:pPr>
+              <w:numPr>
+                <w:ilvl w:val="0"/>
+                <w:numId w:val="3"/>
+              </w:numPr>
+              <w:spacing w:after="0" w:line="360" w:lineRule="auto"/>
+              <w:ind w:left="425" w:leftChars="0" w:right="0" w:rightChars="0" w:hanging="425" w:firstLineChars="0"/>
+              <w:rPr>
+                <w:rFonts w:hint="default" w:ascii="Bookman Old Style" w:hAnsi="Bookman Old Style" w:eastAsia="Times New Roman" w:cs="Arial"/>
+                <w:lang w:val="en-US" w:eastAsia="en-GB"/>
+              </w:rPr>
+            </w:pPr>
+            <w:r>
+              <w:rPr>
+                <w:rFonts w:hint="default" w:ascii="Bookman Old Style" w:hAnsi="Bookman Old Style" w:eastAsia="Times New Roman" w:cs="Arial"/>
+                <w:lang w:val="en-US" w:eastAsia="en-GB"/>
+              </w:rPr>
+              <w:t>Petugas farmasi menyerahkan obat dalam keadaan sudah dicampur air matang sesuai dengan takaran (untuk sediaan obat sirup kering)</w:t>
+            </w:r>
+          </w:p>
+          <w:p>
+            <w:pPr>
+              <w:numPr>
+                <w:ilvl w:val="0"/>
+                <w:numId w:val="3"/>
+              </w:numPr>
+              <w:spacing w:after="0" w:line="360" w:lineRule="auto"/>
+              <w:ind w:left="425" w:leftChars="0" w:right="0" w:rightChars="0" w:hanging="425" w:firstLineChars="0"/>
+              <w:rPr>
+                <w:rFonts w:hint="default" w:ascii="Bookman Old Style" w:hAnsi="Bookman Old Style" w:eastAsia="Times New Roman" w:cs="Arial"/>
+                <w:lang w:val="en-US" w:eastAsia="en-GB"/>
+              </w:rPr>
+            </w:pPr>
+            <w:r>
+              <w:rPr>
+                <w:rFonts w:hint="default" w:ascii="Bookman Old Style" w:hAnsi="Bookman Old Style" w:eastAsia="Times New Roman" w:cs="Arial"/>
+                <w:lang w:val="en-US" w:eastAsia="en-GB"/>
+              </w:rPr>
+              <w:t>Petugas farmasi harus meracik obat sesuai dengan permintaan yang tertulis diresep (untuk sediaan obat racikan)</w:t>
+            </w:r>
+          </w:p>
+          <w:p>
+            <w:pPr>
+              <w:numPr>
+                <w:ilvl w:val="0"/>
+                <w:numId w:val="3"/>
+              </w:numPr>
+              <w:spacing w:after="0" w:line="360" w:lineRule="auto"/>
+              <w:ind w:left="425" w:leftChars="0" w:right="0" w:rightChars="0" w:hanging="425" w:firstLineChars="0"/>
+              <w:rPr>
+                <w:rFonts w:hint="default" w:ascii="Bookman Old Style" w:hAnsi="Bookman Old Style" w:eastAsia="Times New Roman" w:cs="Arial"/>
+                <w:lang w:val="en-US" w:eastAsia="en-GB"/>
+              </w:rPr>
+            </w:pPr>
+            <w:r>
+              <w:rPr>
+                <w:rFonts w:hint="default" w:ascii="Bookman Old Style" w:hAnsi="Bookman Old Style" w:eastAsia="Times New Roman" w:cs="Arial"/>
+                <w:lang w:val="en-US" w:eastAsia="en-GB"/>
+              </w:rPr>
+              <w:t>Petugas farmasi menuliskan nama pasien, tanggal dan aturan pemakaian pada etiket obat sesuai dengan permintaan resep dengan jelas dan dapat dibaca. Etiket putih untuk obat dalam dan etiket biru untuk obat luar dan tanda kocok dahulu untuk sediaan suspensi</w:t>
+            </w:r>
+          </w:p>
+          <w:p>
+            <w:pPr>
+              <w:numPr>
+                <w:ilvl w:val="0"/>
+                <w:numId w:val="3"/>
+              </w:numPr>
+              <w:spacing w:after="0" w:line="360" w:lineRule="auto"/>
+              <w:ind w:left="425" w:leftChars="0" w:right="0" w:rightChars="0" w:hanging="425" w:firstLineChars="0"/>
+              <w:rPr>
+                <w:rFonts w:hint="default" w:ascii="Bookman Old Style" w:hAnsi="Bookman Old Style" w:eastAsia="Times New Roman" w:cs="Arial"/>
+                <w:lang w:val="en-US" w:eastAsia="en-GB"/>
+              </w:rPr>
+            </w:pPr>
+            <w:r>
+              <w:rPr>
+                <w:rFonts w:hint="default" w:ascii="Bookman Old Style" w:hAnsi="Bookman Old Style" w:eastAsia="Times New Roman" w:cs="Arial"/>
+                <w:lang w:val="en-US" w:eastAsia="en-GB"/>
+              </w:rPr>
+              <w:t>Petugas farmasi memeriksa kembali mengenai kesesuaian obat dengan resep seperti jenis obat, jumlah obat, aturan pakai dan identitas pasien sesuai dengan resep sebelum obat diserahkan kepada pasien</w:t>
+            </w:r>
+          </w:p>
+          <w:p>
+            <w:pPr>
+              <w:numPr>
+                <w:ilvl w:val="0"/>
+                <w:numId w:val="3"/>
+              </w:numPr>
+              <w:spacing w:after="0" w:line="360" w:lineRule="auto"/>
+              <w:ind w:left="425" w:leftChars="0" w:right="0" w:rightChars="0" w:hanging="425" w:firstLineChars="0"/>
+              <w:rPr>
+                <w:rFonts w:hint="default" w:ascii="Bookman Old Style" w:hAnsi="Bookman Old Style" w:eastAsia="Times New Roman" w:cs="Arial"/>
+                <w:lang w:val="en-US" w:eastAsia="en-GB"/>
+              </w:rPr>
+            </w:pPr>
+            <w:r>
+              <w:rPr>
+                <w:rFonts w:hint="default" w:ascii="Bookman Old Style" w:hAnsi="Bookman Old Style" w:eastAsia="Times New Roman" w:cs="Arial"/>
+                <w:lang w:val="en-US" w:eastAsia="en-GB"/>
+              </w:rPr>
+              <w:t>Petugas farmasi memanggil pasiendan memastikan nama, tanggal lahir dan alamat pasien sesuai dengan resep.</w:t>
+            </w:r>
+          </w:p>
+          <w:p>
+            <w:pPr>
+              <w:numPr>
+                <w:ilvl w:val="0"/>
+                <w:numId w:val="3"/>
+              </w:numPr>
+              <w:spacing w:after="0" w:line="360" w:lineRule="auto"/>
+              <w:ind w:left="425" w:leftChars="0" w:right="0" w:rightChars="0" w:hanging="425" w:firstLineChars="0"/>
+              <w:rPr>
+                <w:rFonts w:hint="default" w:ascii="Bookman Old Style" w:hAnsi="Bookman Old Style" w:eastAsia="Times New Roman" w:cs="Arial"/>
+                <w:lang w:val="en-US" w:eastAsia="en-GB"/>
+              </w:rPr>
+            </w:pPr>
+            <w:r>
+              <w:rPr>
+                <w:rFonts w:hint="default" w:ascii="Bookman Old Style" w:hAnsi="Bookman Old Style" w:eastAsia="Times New Roman" w:cs="Arial"/>
+                <w:lang w:val="en-US" w:eastAsia="en-GB"/>
+              </w:rPr>
+              <w:t>Petugas farmasi menyerahkan obat disertai dengan pemberian informasi cara penggunaan obat dan informasi lain seperti cara penyimpanaan dan efek samping obat</w:t>
+            </w:r>
+          </w:p>
+          <w:p>
+            <w:pPr>
+              <w:numPr>
+                <w:ilvl w:val="0"/>
+                <w:numId w:val="3"/>
+              </w:numPr>
+              <w:spacing w:after="0" w:line="360" w:lineRule="auto"/>
+              <w:ind w:left="425" w:leftChars="0" w:right="0" w:rightChars="0" w:hanging="425" w:firstLineChars="0"/>
+              <w:rPr>
+                <w:rFonts w:hint="default" w:ascii="Bookman Old Style" w:hAnsi="Bookman Old Style" w:eastAsia="Times New Roman" w:cs="Arial"/>
+                <w:lang w:val="en-US" w:eastAsia="en-GB"/>
+              </w:rPr>
+            </w:pPr>
+            <w:r>
+              <w:rPr>
+                <w:rFonts w:hint="default" w:ascii="Bookman Old Style" w:hAnsi="Bookman Old Style" w:eastAsia="Times New Roman" w:cs="Arial"/>
+                <w:lang w:val="en-US" w:eastAsia="en-GB"/>
+              </w:rPr>
+              <w:t>Petugas farmasi memastikan pasien memahami informasi obat yang disampaikan dengan cara menandatangani form bukti pemberian informasi</w:t>
+            </w:r>
+          </w:p>
+          <w:p>
+            <w:pPr>
+              <w:numPr>
+                <w:ilvl w:val="0"/>
+                <w:numId w:val="0"/>
+              </w:numPr>
+              <w:spacing w:after="0" w:line="360" w:lineRule="auto"/>
+              <w:ind w:leftChars="0" w:right="0" w:rightChars="0"/>
+              <w:rPr>
+                <w:rFonts w:hint="default" w:ascii="Bookman Old Style" w:hAnsi="Bookman Old Style" w:eastAsia="Times New Roman" w:cs="Arial"/>
+                <w:lang w:val="en-US" w:eastAsia="en-GB"/>
+              </w:rPr>
+            </w:pPr>
+          </w:p>
+        </w:tc>
+      </w:tr>
+      <w:tr>
+        <w:tblPrEx>
+          <w:tblBorders>
+            <w:top w:val="single" w:color="auto" w:sz="4" w:space="0"/>
+            <w:left w:val="single" w:color="auto" w:sz="4" w:space="0"/>
+            <w:bottom w:val="single" w:color="auto" w:sz="4" w:space="0"/>
+            <w:right w:val="single" w:color="auto" w:sz="4" w:space="0"/>
+            <w:insideH w:val="single" w:color="auto" w:sz="4" w:space="0"/>
+            <w:insideV w:val="single" w:color="auto" w:sz="4" w:space="0"/>
+          </w:tblBorders>
+          <w:tblCellMar>
+            <w:top w:w="0" w:type="dxa"/>
+            <w:left w:w="108" w:type="dxa"/>
+            <w:bottom w:w="0" w:type="dxa"/>
+            <w:right w:w="108" w:type="dxa"/>
+          </w:tblCellMar>
+        </w:tblPrEx>
+        <w:trPr>
+          <w:trHeight w:val="542" w:hRule="atLeast"/>
+        </w:trPr>
+        <w:tc>
+          <w:tcPr>
+            <w:tcW w:w="2127" w:type="dxa"/>
+            <w:shd w:val="clear" w:color="auto" w:fill="auto"/>
+          </w:tcPr>
+          <w:p>
+            <w:pPr>
+              <w:numPr>
+                <w:ilvl w:val="0"/>
+                <w:numId w:val="1"/>
+              </w:numPr>
+              <w:spacing w:after="0" w:line="360" w:lineRule="auto"/>
+              <w:ind w:left="425" w:right="0" w:hanging="357"/>
+              <w:jc w:val="left"/>
+              <w:rPr>
+                <w:rFonts w:ascii="Bookman Old Style" w:hAnsi="Bookman Old Style" w:eastAsia="Times New Roman" w:cs="Arial"/>
+                <w:lang w:val="en-GB" w:eastAsia="en-GB"/>
+              </w:rPr>
+            </w:pPr>
+            <w:r>
+              <w:rPr>
+                <w:rFonts w:hint="default" w:ascii="Bookman Old Style" w:hAnsi="Bookman Old Style" w:eastAsia="Times New Roman" w:cs="Arial"/>
+                <w:lang w:val="en-US" w:eastAsia="en-GB"/>
+              </w:rPr>
+              <w:t>Unit terkait</w:t>
+            </w:r>
+          </w:p>
+        </w:tc>
+        <w:tc>
+          <w:tcPr>
+            <w:tcW w:w="7512" w:type="dxa"/>
+            <w:gridSpan w:val="3"/>
+            <w:shd w:val="clear" w:color="auto" w:fill="auto"/>
+          </w:tcPr>
           <w:p>
             <w:pPr>
               <w:numPr>
@@ -2812,18 +1763,19 @@
                 <w:numId w:val="4"/>
               </w:numPr>
               <w:spacing w:after="0" w:line="360" w:lineRule="auto"/>
-              <w:ind w:left="425" w:leftChars="0" w:right="0" w:rightChars="0" w:hanging="425" w:firstLineChars="0"/>
-              <w:rPr>
-                <w:rFonts w:hint="default" w:ascii="Bookman Old Style" w:hAnsi="Bookman Old Style" w:eastAsia="Times New Roman" w:cs="Arial"/>
-                <w:lang w:val="en-US" w:eastAsia="en-GB"/>
-              </w:rPr>
-            </w:pPr>
-            <w:r>
-              <w:rPr>
-                <w:rFonts w:hint="default" w:ascii="Bookman Old Style" w:hAnsi="Bookman Old Style" w:eastAsia="Times New Roman" w:cs="Arial"/>
-                <w:lang w:eastAsia="en-GB"/>
-              </w:rPr>
-              <w:t>Petugas farmasi melakukan pengkajian resep dengan menceklis form verifikasi resep</w:t>
+              <w:ind w:left="424" w:right="0"/>
+              <w:jc w:val="left"/>
+              <w:rPr>
+                <w:rFonts w:ascii="Bookman Old Style" w:hAnsi="Bookman Old Style" w:eastAsia="Times New Roman" w:cs="Arial"/>
+                <w:lang w:val="en-GB" w:eastAsia="en-GB"/>
+              </w:rPr>
+            </w:pPr>
+            <w:r>
+              <w:rPr>
+                <w:rFonts w:hint="default" w:ascii="Bookman Old Style" w:hAnsi="Bookman Old Style" w:eastAsia="Times New Roman" w:cs="Arial"/>
+                <w:lang w:val="en-US" w:eastAsia="en-GB"/>
+              </w:rPr>
+              <w:t>Farmasi</w:t>
             </w:r>
           </w:p>
           <w:p>
@@ -2833,18 +1785,19 @@
                 <w:numId w:val="4"/>
               </w:numPr>
               <w:spacing w:after="0" w:line="360" w:lineRule="auto"/>
-              <w:ind w:left="425" w:leftChars="0" w:right="0" w:rightChars="0" w:hanging="425" w:firstLineChars="0"/>
-              <w:rPr>
-                <w:rFonts w:hint="default" w:ascii="Bookman Old Style" w:hAnsi="Bookman Old Style" w:eastAsia="Times New Roman" w:cs="Arial"/>
-                <w:lang w:val="en-US" w:eastAsia="en-GB"/>
-              </w:rPr>
-            </w:pPr>
-            <w:r>
-              <w:rPr>
-                <w:rFonts w:hint="default" w:ascii="Bookman Old Style" w:hAnsi="Bookman Old Style" w:eastAsia="Times New Roman" w:cs="Arial"/>
-                <w:lang w:val="en-US" w:eastAsia="en-GB"/>
-              </w:rPr>
-              <w:t>Petugas farmasi melakukan konfirmasi jika ada ketidak sesuaian atau ketidak jelasan dalam resep dengan penulis resep</w:t>
+              <w:ind w:left="424" w:right="0"/>
+              <w:jc w:val="left"/>
+              <w:rPr>
+                <w:rFonts w:ascii="Bookman Old Style" w:hAnsi="Bookman Old Style" w:eastAsia="Times New Roman" w:cs="Arial"/>
+                <w:lang w:val="en-GB" w:eastAsia="en-GB"/>
+              </w:rPr>
+            </w:pPr>
+            <w:r>
+              <w:rPr>
+                <w:rFonts w:hint="default" w:ascii="Bookman Old Style" w:hAnsi="Bookman Old Style" w:eastAsia="Times New Roman" w:cs="Arial"/>
+                <w:lang w:val="en-US" w:eastAsia="en-GB"/>
+              </w:rPr>
+              <w:t>Ruang Poli Umum</w:t>
             </w:r>
           </w:p>
           <w:p>
@@ -2854,18 +1807,19 @@
                 <w:numId w:val="4"/>
               </w:numPr>
               <w:spacing w:after="0" w:line="360" w:lineRule="auto"/>
-              <w:ind w:left="425" w:leftChars="0" w:right="0" w:rightChars="0" w:hanging="425" w:firstLineChars="0"/>
-              <w:rPr>
-                <w:rFonts w:hint="default" w:ascii="Bookman Old Style" w:hAnsi="Bookman Old Style" w:eastAsia="Times New Roman" w:cs="Arial"/>
-                <w:lang w:val="en-US" w:eastAsia="en-GB"/>
-              </w:rPr>
-            </w:pPr>
-            <w:r>
-              <w:rPr>
-                <w:rFonts w:hint="default" w:ascii="Bookman Old Style" w:hAnsi="Bookman Old Style" w:eastAsia="Times New Roman" w:cs="Arial"/>
-                <w:lang w:val="en-US" w:eastAsia="en-GB"/>
-              </w:rPr>
-              <w:t>Petugas farmasi memahami resep dan menyiapkan obat sesuai yang tertulis pada resep</w:t>
+              <w:ind w:left="424" w:right="0"/>
+              <w:jc w:val="left"/>
+              <w:rPr>
+                <w:rFonts w:ascii="Bookman Old Style" w:hAnsi="Bookman Old Style" w:eastAsia="Times New Roman" w:cs="Arial"/>
+                <w:lang w:val="en-GB" w:eastAsia="en-GB"/>
+              </w:rPr>
+            </w:pPr>
+            <w:r>
+              <w:rPr>
+                <w:rFonts w:hint="default" w:ascii="Bookman Old Style" w:hAnsi="Bookman Old Style" w:eastAsia="Times New Roman" w:cs="Arial"/>
+                <w:lang w:val="en-US" w:eastAsia="en-GB"/>
+              </w:rPr>
+              <w:t>Ruang KIA</w:t>
             </w:r>
           </w:p>
           <w:p>
@@ -2875,18 +1829,19 @@
                 <w:numId w:val="4"/>
               </w:numPr>
               <w:spacing w:after="0" w:line="360" w:lineRule="auto"/>
-              <w:ind w:left="425" w:leftChars="0" w:right="0" w:rightChars="0" w:hanging="425" w:firstLineChars="0"/>
-              <w:rPr>
-                <w:rFonts w:hint="default" w:ascii="Bookman Old Style" w:hAnsi="Bookman Old Style" w:eastAsia="Times New Roman" w:cs="Arial"/>
-                <w:lang w:val="en-US" w:eastAsia="en-GB"/>
-              </w:rPr>
-            </w:pPr>
-            <w:r>
-              <w:rPr>
-                <w:rFonts w:hint="default" w:ascii="Bookman Old Style" w:hAnsi="Bookman Old Style" w:eastAsia="Times New Roman" w:cs="Arial"/>
-                <w:lang w:val="en-US" w:eastAsia="en-GB"/>
-              </w:rPr>
-              <w:t>Petugas farmasi mengambil obat strip dari wadahnya</w:t>
+              <w:ind w:left="424" w:right="0"/>
+              <w:jc w:val="left"/>
+              <w:rPr>
+                <w:rFonts w:hint="default" w:ascii="Bookman Old Style" w:hAnsi="Bookman Old Style" w:eastAsia="Times New Roman" w:cs="Arial"/>
+                <w:lang w:val="en-US" w:eastAsia="en-GB"/>
+              </w:rPr>
+            </w:pPr>
+            <w:r>
+              <w:rPr>
+                <w:rFonts w:hint="default" w:ascii="Bookman Old Style" w:hAnsi="Bookman Old Style" w:eastAsia="Times New Roman" w:cs="Arial"/>
+                <w:lang w:val="en-US" w:eastAsia="en-GB"/>
+              </w:rPr>
+              <w:t>Ruang Poli Gigi</w:t>
             </w:r>
           </w:p>
           <w:p>
@@ -2896,158 +1851,20 @@
                 <w:numId w:val="4"/>
               </w:numPr>
               <w:spacing w:after="0" w:line="360" w:lineRule="auto"/>
-              <w:ind w:left="425" w:leftChars="0" w:right="0" w:rightChars="0" w:hanging="425" w:firstLineChars="0"/>
-              <w:rPr>
-                <w:rFonts w:hint="default" w:ascii="Bookman Old Style" w:hAnsi="Bookman Old Style" w:eastAsia="Times New Roman" w:cs="Arial"/>
-                <w:lang w:val="en-US" w:eastAsia="en-GB"/>
-              </w:rPr>
-            </w:pPr>
-            <w:r>
-              <w:rPr>
-                <w:rFonts w:hint="default" w:ascii="Bookman Old Style" w:hAnsi="Bookman Old Style" w:eastAsia="Times New Roman" w:cs="Arial"/>
-                <w:lang w:val="en-US" w:eastAsia="en-GB"/>
-              </w:rPr>
-              <w:t>Petugas farmasi menyerahkan obat dalam keadaan sudah dicampur air matang sesuai dengan takaran (untuk sediaan obat sirup kering)</w:t>
-            </w:r>
-          </w:p>
-          <w:p>
-            <w:pPr>
-              <w:numPr>
-                <w:ilvl w:val="0"/>
-                <w:numId w:val="4"/>
-              </w:numPr>
-              <w:spacing w:after="0" w:line="360" w:lineRule="auto"/>
-              <w:ind w:left="425" w:leftChars="0" w:right="0" w:rightChars="0" w:hanging="425" w:firstLineChars="0"/>
-              <w:rPr>
-                <w:rFonts w:hint="default" w:ascii="Bookman Old Style" w:hAnsi="Bookman Old Style" w:eastAsia="Times New Roman" w:cs="Arial"/>
-                <w:lang w:val="en-US" w:eastAsia="en-GB"/>
-              </w:rPr>
-            </w:pPr>
-            <w:r>
-              <w:rPr>
-                <w:rFonts w:hint="default" w:ascii="Bookman Old Style" w:hAnsi="Bookman Old Style" w:eastAsia="Times New Roman" w:cs="Arial"/>
-                <w:lang w:val="en-US" w:eastAsia="en-GB"/>
-              </w:rPr>
-              <w:t>Petugas farmasi harus meracik obat sesuai dengan permintaan yang tertulis diresep (untuk sediaan obat racikan)</w:t>
-            </w:r>
-          </w:p>
-          <w:p>
-            <w:pPr>
-              <w:numPr>
-                <w:ilvl w:val="0"/>
-                <w:numId w:val="4"/>
-              </w:numPr>
-              <w:spacing w:after="0" w:line="360" w:lineRule="auto"/>
-              <w:ind w:left="425" w:leftChars="0" w:right="0" w:rightChars="0" w:hanging="425" w:firstLineChars="0"/>
-              <w:rPr>
-                <w:rFonts w:hint="default" w:ascii="Bookman Old Style" w:hAnsi="Bookman Old Style" w:eastAsia="Times New Roman" w:cs="Arial"/>
-                <w:lang w:val="en-US" w:eastAsia="en-GB"/>
-              </w:rPr>
-            </w:pPr>
-            <w:r>
-              <w:rPr>
-                <w:rFonts w:hint="default" w:ascii="Bookman Old Style" w:hAnsi="Bookman Old Style" w:eastAsia="Times New Roman" w:cs="Arial"/>
-                <w:lang w:val="en-US" w:eastAsia="en-GB"/>
-              </w:rPr>
-              <w:t>Petugas farmasi menuliskan nama pasien, tanggal dan aturan pemakaian pada etiket obat sesuai dengan permintaan resep dengan jelas dan dapat dibaca. Etiket putih untuk obat dalam dan etiket biru untuk obat luar dan tanda kocok dahulu untuk sediaan suspensi</w:t>
-            </w:r>
-          </w:p>
-          <w:p>
-            <w:pPr>
-              <w:numPr>
-                <w:ilvl w:val="0"/>
-                <w:numId w:val="4"/>
-              </w:numPr>
-              <w:spacing w:after="0" w:line="360" w:lineRule="auto"/>
-              <w:ind w:left="425" w:leftChars="0" w:right="0" w:rightChars="0" w:hanging="425" w:firstLineChars="0"/>
-              <w:rPr>
-                <w:rFonts w:hint="default" w:ascii="Bookman Old Style" w:hAnsi="Bookman Old Style" w:eastAsia="Times New Roman" w:cs="Arial"/>
-                <w:lang w:val="en-US" w:eastAsia="en-GB"/>
-              </w:rPr>
-            </w:pPr>
-            <w:r>
-              <w:rPr>
-                <w:rFonts w:hint="default" w:ascii="Bookman Old Style" w:hAnsi="Bookman Old Style" w:eastAsia="Times New Roman" w:cs="Arial"/>
-                <w:lang w:val="en-US" w:eastAsia="en-GB"/>
-              </w:rPr>
-              <w:t>Petugas farmasi memeriksa kembali mengenai kesesuaian obat dengan resep seperti jenis obat, jumlah obat, aturan pakai dan identitas pasien sesuai dengan resep sebelum obat diserahkan kepada pasien</w:t>
-            </w:r>
-          </w:p>
-          <w:p>
-            <w:pPr>
-              <w:numPr>
-                <w:ilvl w:val="0"/>
-                <w:numId w:val="4"/>
-              </w:numPr>
-              <w:spacing w:after="0" w:line="360" w:lineRule="auto"/>
-              <w:ind w:left="425" w:leftChars="0" w:right="0" w:rightChars="0" w:hanging="425" w:firstLineChars="0"/>
-              <w:rPr>
-                <w:rFonts w:hint="default" w:ascii="Bookman Old Style" w:hAnsi="Bookman Old Style" w:eastAsia="Times New Roman" w:cs="Arial"/>
-                <w:lang w:val="en-US" w:eastAsia="en-GB"/>
-              </w:rPr>
-            </w:pPr>
-            <w:r>
-              <w:rPr>
-                <w:rFonts w:hint="default" w:ascii="Bookman Old Style" w:hAnsi="Bookman Old Style" w:eastAsia="Times New Roman" w:cs="Arial"/>
-                <w:lang w:val="en-US" w:eastAsia="en-GB"/>
-              </w:rPr>
-              <w:t>Petugas farmasi memanggil pasiendan memastikan nama, tanggal lahir dan alamat pasien sesuai dengan resep.</w:t>
-            </w:r>
-          </w:p>
-          <w:p>
-            <w:pPr>
-              <w:numPr>
-                <w:ilvl w:val="0"/>
-                <w:numId w:val="4"/>
-              </w:numPr>
-              <w:spacing w:after="0" w:line="360" w:lineRule="auto"/>
-              <w:ind w:left="425" w:leftChars="0" w:right="0" w:rightChars="0" w:hanging="425" w:firstLineChars="0"/>
-              <w:rPr>
-                <w:rFonts w:hint="default" w:ascii="Bookman Old Style" w:hAnsi="Bookman Old Style" w:eastAsia="Times New Roman" w:cs="Arial"/>
-                <w:lang w:val="en-US" w:eastAsia="en-GB"/>
-              </w:rPr>
-            </w:pPr>
-            <w:r>
-              <w:rPr>
-                <w:rFonts w:hint="default" w:ascii="Bookman Old Style" w:hAnsi="Bookman Old Style" w:eastAsia="Times New Roman" w:cs="Arial"/>
-                <w:lang w:val="en-US" w:eastAsia="en-GB"/>
-              </w:rPr>
-              <w:t>Petugas farmasi menyerahkan obat disertai dengan pemberian informasi cara penggunaan obat dan informasi lain seperti cara penyimpanaan dan efek samping obat</w:t>
-            </w:r>
-          </w:p>
-          <w:p>
-            <w:pPr>
-              <w:numPr>
-                <w:ilvl w:val="0"/>
-                <w:numId w:val="4"/>
-              </w:numPr>
-              <w:spacing w:after="0" w:line="360" w:lineRule="auto"/>
-              <w:ind w:left="425" w:leftChars="0" w:right="0" w:rightChars="0" w:hanging="425" w:firstLineChars="0"/>
-              <w:rPr>
-                <w:rFonts w:hint="default" w:ascii="Bookman Old Style" w:hAnsi="Bookman Old Style" w:eastAsia="Times New Roman" w:cs="Arial"/>
-                <w:lang w:val="en-US" w:eastAsia="en-GB"/>
-              </w:rPr>
-            </w:pPr>
-            <w:r>
-              <w:rPr>
-                <w:rFonts w:hint="default" w:ascii="Bookman Old Style" w:hAnsi="Bookman Old Style" w:eastAsia="Times New Roman" w:cs="Arial"/>
-                <w:lang w:val="en-US" w:eastAsia="en-GB"/>
-              </w:rPr>
-              <w:t>Petugas farmasi memastikan pasien memahami informasi obat yang disampaikan dengan cara menandatangani form bukti pemberian informasi</w:t>
-            </w:r>
-          </w:p>
-          <w:p>
-            <w:pPr>
-              <w:numPr>
-                <w:numId w:val="0"/>
-              </w:numPr>
-              <w:spacing w:after="0" w:line="360" w:lineRule="auto"/>
-              <w:ind w:leftChars="0" w:right="0" w:rightChars="0"/>
-              <w:rPr>
-                <w:rFonts w:hint="default" w:ascii="Bookman Old Style" w:hAnsi="Bookman Old Style" w:eastAsia="Times New Roman" w:cs="Arial"/>
-                <w:lang w:val="en-US" w:eastAsia="en-GB"/>
-              </w:rPr>
-            </w:pPr>
+              <w:ind w:left="424" w:right="0"/>
+              <w:jc w:val="left"/>
+              <w:rPr>
+                <w:rFonts w:hint="default" w:ascii="Bookman Old Style" w:hAnsi="Bookman Old Style" w:eastAsia="Times New Roman" w:cs="Arial"/>
+                <w:lang w:val="en-US" w:eastAsia="en-GB"/>
+              </w:rPr>
+            </w:pPr>
+            <w:r>
+              <w:rPr>
+                <w:rFonts w:hint="default" w:ascii="Bookman Old Style" w:hAnsi="Bookman Old Style" w:eastAsia="Times New Roman" w:cs="Arial"/>
+                <w:lang w:val="en-US" w:eastAsia="en-GB"/>
+              </w:rPr>
+              <w:t>Ruang Tindakan</w:t>
+            </w:r>
           </w:p>
         </w:tc>
       </w:tr>
@@ -3129,7 +1946,7 @@
               <mc:AlternateContent>
                 <mc:Choice Requires="wps">
                   <w:drawing>
-                    <wp:anchor distT="0" distB="0" distL="114300" distR="114300" simplePos="0" relativeHeight="251660288" behindDoc="0" locked="0" layoutInCell="1" allowOverlap="1">
+                    <wp:anchor distT="0" distB="0" distL="114300" distR="114300" simplePos="0" relativeHeight="251659264" behindDoc="0" locked="0" layoutInCell="1" allowOverlap="1">
                       <wp:simplePos x="0" y="0"/>
                       <wp:positionH relativeFrom="column">
                         <wp:posOffset>33655</wp:posOffset>
@@ -3200,7 +2017,7 @@
                 </mc:Choice>
                 <mc:Fallback>
                   <w:pict>
-                    <v:shape id="Oval 15" o:spid="_x0000_s1026" o:spt="3" type="#_x0000_t3" style="position:absolute;left:0pt;margin-left:2.65pt;margin-top:8.6pt;height:67.45pt;width:154.85pt;z-index:251660288;mso-width-relative:page;mso-height-relative:page;" fillcolor="#FFFFFF" filled="t" stroked="t" coordsize="21600,21600" o:gfxdata="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">
+                    <v:shape id="Oval 15" o:spid="_x0000_s1026" o:spt="3" type="#_x0000_t3" style="position:absolute;left:0pt;margin-left:2.65pt;margin-top:8.6pt;height:67.45pt;width:154.85pt;z-index:251659264;mso-width-relative:page;mso-height-relative:page;" fillcolor="#FFFFFF" filled="t" stroked="t" coordsize="21600,21600" o:gfxdata="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">
                       <v:fill on="t" focussize="0,0"/>
                       <v:stroke color="#000000" joinstyle="round"/>
                       <v:imagedata o:title=""/>
@@ -3254,7 +2071,7 @@
               <mc:AlternateContent>
                 <mc:Choice Requires="wps">
                   <w:drawing>
-                    <wp:anchor distT="0" distB="0" distL="114300" distR="114300" simplePos="0" relativeHeight="251661312" behindDoc="0" locked="0" layoutInCell="1" allowOverlap="1">
+                    <wp:anchor distT="0" distB="0" distL="114300" distR="114300" simplePos="0" relativeHeight="251660288" behindDoc="0" locked="0" layoutInCell="1" allowOverlap="1">
                       <wp:simplePos x="0" y="0"/>
                       <wp:positionH relativeFrom="column">
                         <wp:posOffset>2225675</wp:posOffset>
@@ -3327,7 +2144,7 @@
                 </mc:Choice>
                 <mc:Fallback>
                   <w:pict>
-                    <v:rect id="Rectangle 8" o:spid="_x0000_s1026" o:spt="1" style="position:absolute;left:0pt;margin-left:175.25pt;margin-top:8.9pt;height:40pt;width:153.1pt;z-index:251661312;v-text-anchor:middle;mso-width-relative:page;mso-height-relative:page;" fillcolor="#FFFFFF" filled="t" stroked="t" coordsize="21600,21600" o:gfxdata="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">
+                    <v:rect id="Rectangle 8" o:spid="_x0000_s1026" o:spt="1" style="position:absolute;left:0pt;margin-left:175.25pt;margin-top:8.9pt;height:40pt;width:153.1pt;z-index:251660288;v-text-anchor:middle;mso-width-relative:page;mso-height-relative:page;" fillcolor="#FFFFFF" filled="t" stroked="t" coordsize="21600,21600" o:gfxdata="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">
                       <v:fill on="t" focussize="0,0"/>
                       <v:stroke weight="0.25pt" color="#000000" joinstyle="round"/>
                       <v:imagedata o:title=""/>
@@ -3398,7 +2215,7 @@
               <mc:AlternateContent>
                 <mc:Choice Requires="wps">
                   <w:drawing>
-                    <wp:anchor distT="0" distB="0" distL="114300" distR="114300" simplePos="0" relativeHeight="251670528" behindDoc="0" locked="0" layoutInCell="1" allowOverlap="1">
+                    <wp:anchor distT="0" distB="0" distL="114300" distR="114300" simplePos="0" relativeHeight="251662336" behindDoc="0" locked="0" layoutInCell="1" allowOverlap="1">
                       <wp:simplePos x="0" y="0"/>
                       <wp:positionH relativeFrom="column">
                         <wp:posOffset>2000250</wp:posOffset>
@@ -3453,7 +2270,7 @@
                 </mc:Choice>
                 <mc:Fallback>
                   <w:pict>
-                    <v:shape id="_x0000_s1026" o:spid="_x0000_s1026" o:spt="32" type="#_x0000_t32" style="position:absolute;left:0pt;flip:y;margin-left:157.5pt;margin-top:3.3pt;height:0.65pt;width:17.75pt;z-index:251670528;mso-width-relative:page;mso-height-relative:page;" filled="f" stroked="t" coordsize="21600,21600" o:gfxdata="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">
+                    <v:shape id="_x0000_s1026" o:spid="_x0000_s1026" o:spt="32" type="#_x0000_t32" style="position:absolute;left:0pt;flip:y;margin-left:157.5pt;margin-top:3.3pt;height:0.65pt;width:17.75pt;z-index:251662336;mso-width-relative:page;mso-height-relative:page;" filled="f" stroked="t" coordsize="21600,21600" o:gfxdata="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">
                       <v:fill on="f" focussize="0,0"/>
                       <v:stroke weight="0.5pt" color="#000000 [3200]" miterlimit="8" joinstyle="miter" endarrow="open"/>
                       <v:imagedata o:title=""/>
@@ -3498,7 +2315,7 @@
               <mc:AlternateContent>
                 <mc:Choice Requires="wps">
                   <w:drawing>
-                    <wp:anchor distT="0" distB="0" distL="114300" distR="114300" simplePos="0" relativeHeight="251671552" behindDoc="0" locked="0" layoutInCell="1" allowOverlap="1">
+                    <wp:anchor distT="0" distB="0" distL="114300" distR="114300" simplePos="0" relativeHeight="251663360" behindDoc="0" locked="0" layoutInCell="1" allowOverlap="1">
                       <wp:simplePos x="0" y="0"/>
                       <wp:positionH relativeFrom="column">
                         <wp:posOffset>3197860</wp:posOffset>
@@ -3553,7 +2370,7 @@
                 </mc:Choice>
                 <mc:Fallback>
                   <w:pict>
-                    <v:shape id="_x0000_s1026" o:spid="_x0000_s1026" o:spt="32" type="#_x0000_t32" style="position:absolute;left:0pt;margin-left:251.8pt;margin-top:-2.3pt;height:19.05pt;width:0.35pt;z-index:251671552;mso-width-relative:page;mso-height-relative:page;" filled="f" stroked="t" coordsize="21600,21600" o:gfxdata="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">
+                    <v:shape id="_x0000_s1026" o:spid="_x0000_s1026" o:spt="32" type="#_x0000_t32" style="position:absolute;left:0pt;margin-left:251.8pt;margin-top:-2.3pt;height:19.05pt;width:0.35pt;z-index:251663360;mso-width-relative:page;mso-height-relative:page;" filled="f" stroked="t" coordsize="21600,21600" o:gfxdata="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">
                       <v:fill on="f" focussize="0,0"/>
                       <v:stroke weight="0.5pt" color="#000000 [3200]" miterlimit="8" joinstyle="miter" endarrow="open"/>
                       <v:imagedata o:title=""/>
@@ -3581,7 +2398,7 @@
               <mc:AlternateContent>
                 <mc:Choice Requires="wps">
                   <w:drawing>
-                    <wp:anchor distT="0" distB="0" distL="114300" distR="114300" simplePos="0" relativeHeight="251669504" behindDoc="0" locked="0" layoutInCell="1" allowOverlap="1">
+                    <wp:anchor distT="0" distB="0" distL="114300" distR="114300" simplePos="0" relativeHeight="251661312" behindDoc="0" locked="0" layoutInCell="1" allowOverlap="1">
                       <wp:simplePos x="0" y="0"/>
                       <wp:positionH relativeFrom="column">
                         <wp:posOffset>2229485</wp:posOffset>
@@ -3654,7 +2471,7 @@
                 </mc:Choice>
                 <mc:Fallback>
                   <w:pict>
-                    <v:rect id="Rectangle 8" o:spid="_x0000_s1026" o:spt="1" style="position:absolute;left:0pt;margin-left:175.55pt;margin-top:3.95pt;height:47.65pt;width:153.15pt;z-index:251669504;v-text-anchor:middle;mso-width-relative:page;mso-height-relative:page;" fillcolor="#FFFFFF" filled="t" stroked="t" coordsize="21600,21600" o:gfxdata="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">
+                    <v:rect id="Rectangle 8" o:spid="_x0000_s1026" o:spt="1" style="position:absolute;left:0pt;margin-left:175.55pt;margin-top:3.95pt;height:47.65pt;width:153.15pt;z-index:251661312;v-text-anchor:middle;mso-width-relative:page;mso-height-relative:page;" fillcolor="#FFFFFF" filled="t" stroked="t" coordsize="21600,21600" o:gfxdata="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">
                       <v:fill on="t" focussize="0,0"/>
                       <v:stroke weight="0.25pt" color="#000000" joinstyle="round"/>
                       <v:imagedata o:title=""/>
@@ -3753,7 +2570,7 @@
               <mc:AlternateContent>
                 <mc:Choice Requires="wps">
                   <w:drawing>
-                    <wp:anchor distT="0" distB="0" distL="114300" distR="114300" simplePos="0" relativeHeight="251673600" behindDoc="0" locked="0" layoutInCell="1" allowOverlap="1">
+                    <wp:anchor distT="0" distB="0" distL="114300" distR="114300" simplePos="0" relativeHeight="251665408" behindDoc="0" locked="0" layoutInCell="1" allowOverlap="1">
                       <wp:simplePos x="0" y="0"/>
                       <wp:positionH relativeFrom="column">
                         <wp:posOffset>3201670</wp:posOffset>
@@ -3808,7 +2625,7 @@
                 </mc:Choice>
                 <mc:Fallback>
                   <w:pict>
-                    <v:shape id="_x0000_s1026" o:spid="_x0000_s1026" o:spt="32" type="#_x0000_t32" style="position:absolute;left:0pt;flip:x;margin-left:252.1pt;margin-top:0.4pt;height:24.05pt;width:0.05pt;z-index:251673600;mso-width-relative:page;mso-height-relative:page;" filled="f" stroked="t" coordsize="21600,21600" o:gfxdata="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">
+                    <v:shape id="_x0000_s1026" o:spid="_x0000_s1026" o:spt="32" type="#_x0000_t32" style="position:absolute;left:0pt;flip:x;margin-left:252.1pt;margin-top:0.4pt;height:24.05pt;width:0.05pt;z-index:251665408;mso-width-relative:page;mso-height-relative:page;" filled="f" stroked="t" coordsize="21600,21600" o:gfxdata="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">
                       <v:fill on="f" focussize="0,0"/>
                       <v:stroke weight="0.5pt" color="#000000 [3200]" miterlimit="8" joinstyle="miter" endarrow="open"/>
                       <v:imagedata o:title=""/>
@@ -3836,7 +2653,7 @@
               <mc:AlternateContent>
                 <mc:Choice Requires="wps">
                   <w:drawing>
-                    <wp:anchor distT="0" distB="0" distL="114300" distR="114300" simplePos="0" relativeHeight="251672576" behindDoc="0" locked="0" layoutInCell="1" allowOverlap="1">
+                    <wp:anchor distT="0" distB="0" distL="114300" distR="114300" simplePos="0" relativeHeight="251664384" behindDoc="0" locked="0" layoutInCell="1" allowOverlap="1">
                       <wp:simplePos x="0" y="0"/>
                       <wp:positionH relativeFrom="column">
                         <wp:posOffset>2176780</wp:posOffset>
@@ -3906,7 +2723,7 @@
                 </mc:Choice>
                 <mc:Fallback>
                   <w:pict>
-                    <v:shape id="Oval 15" o:spid="_x0000_s1026" o:spt="3" type="#_x0000_t3" style="position:absolute;left:0pt;margin-left:171.4pt;margin-top:11.6pt;height:89.85pt;width:161.35pt;z-index:251672576;mso-width-relative:page;mso-height-relative:page;" fillcolor="#FFFFFF" filled="t" stroked="t" coordsize="21600,21600" o:gfxdata="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">
+                    <v:shape id="Oval 15" o:spid="_x0000_s1026" o:spt="3" type="#_x0000_t3" style="position:absolute;left:0pt;margin-left:171.4pt;margin-top:11.6pt;height:89.85pt;width:161.35pt;z-index:251664384;mso-width-relative:page;mso-height-relative:page;" fillcolor="#FFFFFF" filled="t" stroked="t" coordsize="21600,21600" o:gfxdata="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">
                       <v:fill on="t" focussize="0,0"/>
                       <v:stroke color="#000000" joinstyle="round"/>
                       <v:imagedata o:title=""/>
@@ -4053,7 +2870,7 @@
                 <w:rFonts w:ascii="Bookman Old Style" w:hAnsi="Bookman Old Style" w:eastAsia="Times New Roman" w:cs="Arial"/>
                 <w:lang w:val="en-GB" w:eastAsia="en-GB"/>
               </w:rPr>
-              <w:t>Hal-hal yang perlu diperhatikan</w:t>
+              <w:t>Dokumen terkait</w:t>
             </w:r>
           </w:p>
         </w:tc>
@@ -4073,258 +2890,12 @@
                 <w:lang w:val="en-US" w:eastAsia="en-GB"/>
               </w:rPr>
             </w:pPr>
-          </w:p>
-        </w:tc>
-      </w:tr>
-      <w:tr>
-        <w:tblPrEx>
-          <w:tblBorders>
-            <w:top w:val="single" w:color="auto" w:sz="4" w:space="0"/>
-            <w:left w:val="single" w:color="auto" w:sz="4" w:space="0"/>
-            <w:bottom w:val="single" w:color="auto" w:sz="4" w:space="0"/>
-            <w:right w:val="single" w:color="auto" w:sz="4" w:space="0"/>
-            <w:insideH w:val="single" w:color="auto" w:sz="4" w:space="0"/>
-            <w:insideV w:val="single" w:color="auto" w:sz="4" w:space="0"/>
-          </w:tblBorders>
-          <w:tblCellMar>
-            <w:top w:w="0" w:type="dxa"/>
-            <w:left w:w="108" w:type="dxa"/>
-            <w:bottom w:w="0" w:type="dxa"/>
-            <w:right w:w="108" w:type="dxa"/>
-          </w:tblCellMar>
-        </w:tblPrEx>
-        <w:trPr>
-          <w:trHeight w:val="646" w:hRule="atLeast"/>
-        </w:trPr>
-        <w:tc>
-          <w:tcPr>
-            <w:tcW w:w="2127" w:type="dxa"/>
-            <w:shd w:val="clear" w:color="auto" w:fill="auto"/>
-          </w:tcPr>
-          <w:p>
-            <w:pPr>
-              <w:numPr>
-                <w:ilvl w:val="0"/>
-                <w:numId w:val="5"/>
-              </w:numPr>
-              <w:spacing w:after="0" w:line="360" w:lineRule="auto"/>
-              <w:ind w:left="426" w:right="0"/>
-              <w:jc w:val="left"/>
-              <w:rPr>
-                <w:rFonts w:ascii="Bookman Old Style" w:hAnsi="Bookman Old Style" w:eastAsia="Times New Roman" w:cs="Arial"/>
-                <w:lang w:val="en-GB" w:eastAsia="en-GB"/>
-              </w:rPr>
-            </w:pPr>
-            <w:r>
-              <w:rPr>
-                <w:rFonts w:ascii="Bookman Old Style" w:hAnsi="Bookman Old Style" w:eastAsia="Times New Roman" w:cs="Arial"/>
-                <w:lang w:val="en-GB" w:eastAsia="en-GB"/>
-              </w:rPr>
-              <w:t>Unit terkait</w:t>
-            </w:r>
-          </w:p>
-        </w:tc>
-        <w:tc>
-          <w:tcPr>
-            <w:tcW w:w="7512" w:type="dxa"/>
-            <w:gridSpan w:val="3"/>
-            <w:shd w:val="clear" w:color="auto" w:fill="auto"/>
-          </w:tcPr>
-          <w:p>
-            <w:pPr>
-              <w:numPr>
-                <w:ilvl w:val="0"/>
-                <w:numId w:val="6"/>
-              </w:numPr>
-              <w:spacing w:after="0" w:line="360" w:lineRule="auto"/>
-              <w:ind w:left="424" w:right="0"/>
-              <w:jc w:val="left"/>
-              <w:rPr>
-                <w:rFonts w:ascii="Bookman Old Style" w:hAnsi="Bookman Old Style" w:eastAsia="Times New Roman" w:cs="Arial"/>
-                <w:lang w:val="en-GB" w:eastAsia="en-GB"/>
-              </w:rPr>
-            </w:pPr>
-            <w:r>
-              <w:rPr>
-                <w:rFonts w:hint="default" w:ascii="Bookman Old Style" w:hAnsi="Bookman Old Style" w:eastAsia="Times New Roman" w:cs="Arial"/>
-                <w:lang w:val="en-US" w:eastAsia="en-GB"/>
-              </w:rPr>
-              <w:t>Farmasi</w:t>
-            </w:r>
-          </w:p>
-          <w:p>
-            <w:pPr>
-              <w:numPr>
-                <w:ilvl w:val="0"/>
-                <w:numId w:val="6"/>
-              </w:numPr>
-              <w:spacing w:after="0" w:line="360" w:lineRule="auto"/>
-              <w:ind w:left="424" w:right="0"/>
-              <w:jc w:val="left"/>
-              <w:rPr>
-                <w:rFonts w:ascii="Bookman Old Style" w:hAnsi="Bookman Old Style" w:eastAsia="Times New Roman" w:cs="Arial"/>
-                <w:lang w:val="en-GB" w:eastAsia="en-GB"/>
-              </w:rPr>
-            </w:pPr>
-            <w:r>
-              <w:rPr>
-                <w:rFonts w:hint="default" w:ascii="Bookman Old Style" w:hAnsi="Bookman Old Style" w:eastAsia="Times New Roman" w:cs="Arial"/>
-                <w:lang w:val="en-US" w:eastAsia="en-GB"/>
-              </w:rPr>
-              <w:t>Ruang Poli Umum</w:t>
-            </w:r>
-          </w:p>
-          <w:p>
-            <w:pPr>
-              <w:numPr>
-                <w:ilvl w:val="0"/>
-                <w:numId w:val="6"/>
-              </w:numPr>
-              <w:spacing w:after="0" w:line="360" w:lineRule="auto"/>
-              <w:ind w:left="424" w:right="0"/>
-              <w:jc w:val="left"/>
-              <w:rPr>
-                <w:rFonts w:ascii="Bookman Old Style" w:hAnsi="Bookman Old Style" w:eastAsia="Times New Roman" w:cs="Arial"/>
-                <w:lang w:val="en-GB" w:eastAsia="en-GB"/>
-              </w:rPr>
-            </w:pPr>
-            <w:r>
-              <w:rPr>
-                <w:rFonts w:hint="default" w:ascii="Bookman Old Style" w:hAnsi="Bookman Old Style" w:eastAsia="Times New Roman" w:cs="Arial"/>
-                <w:lang w:val="en-US" w:eastAsia="en-GB"/>
-              </w:rPr>
-              <w:t>Ruang KIA</w:t>
-            </w:r>
-          </w:p>
-          <w:p>
-            <w:pPr>
-              <w:numPr>
-                <w:ilvl w:val="0"/>
-                <w:numId w:val="6"/>
-              </w:numPr>
-              <w:spacing w:after="0" w:line="360" w:lineRule="auto"/>
-              <w:ind w:left="424" w:right="0"/>
-              <w:jc w:val="left"/>
-              <w:rPr>
-                <w:rFonts w:ascii="Bookman Old Style" w:hAnsi="Bookman Old Style" w:eastAsia="Times New Roman" w:cs="Arial"/>
-                <w:lang w:val="en-GB" w:eastAsia="en-GB"/>
-              </w:rPr>
-            </w:pPr>
-            <w:r>
-              <w:rPr>
-                <w:rFonts w:hint="default" w:ascii="Bookman Old Style" w:hAnsi="Bookman Old Style" w:eastAsia="Times New Roman" w:cs="Arial"/>
-                <w:lang w:val="en-US" w:eastAsia="en-GB"/>
-              </w:rPr>
-              <w:t>Ruang Poli Gigi</w:t>
-            </w:r>
-          </w:p>
-          <w:p>
-            <w:pPr>
-              <w:numPr>
-                <w:ilvl w:val="0"/>
-                <w:numId w:val="6"/>
-              </w:numPr>
-              <w:spacing w:after="0" w:line="360" w:lineRule="auto"/>
-              <w:ind w:left="424" w:right="0"/>
-              <w:jc w:val="left"/>
-              <w:rPr>
-                <w:rFonts w:ascii="Bookman Old Style" w:hAnsi="Bookman Old Style" w:eastAsia="Times New Roman" w:cs="Arial"/>
-                <w:lang w:val="en-GB" w:eastAsia="en-GB"/>
-              </w:rPr>
-            </w:pPr>
-            <w:r>
-              <w:rPr>
-                <w:rFonts w:hint="default" w:ascii="Bookman Old Style" w:hAnsi="Bookman Old Style" w:eastAsia="Times New Roman" w:cs="Arial"/>
-                <w:lang w:val="en-US" w:eastAsia="en-GB"/>
-              </w:rPr>
-              <w:t>Ruang Tindakan</w:t>
-            </w:r>
-          </w:p>
-        </w:tc>
-      </w:tr>
-      <w:tr>
-        <w:tblPrEx>
-          <w:tblBorders>
-            <w:top w:val="single" w:color="auto" w:sz="4" w:space="0"/>
-            <w:left w:val="single" w:color="auto" w:sz="4" w:space="0"/>
-            <w:bottom w:val="single" w:color="auto" w:sz="4" w:space="0"/>
-            <w:right w:val="single" w:color="auto" w:sz="4" w:space="0"/>
-            <w:insideH w:val="single" w:color="auto" w:sz="4" w:space="0"/>
-            <w:insideV w:val="single" w:color="auto" w:sz="4" w:space="0"/>
-          </w:tblBorders>
-          <w:tblCellMar>
-            <w:top w:w="0" w:type="dxa"/>
-            <w:left w:w="108" w:type="dxa"/>
-            <w:bottom w:w="0" w:type="dxa"/>
-            <w:right w:w="108" w:type="dxa"/>
-          </w:tblCellMar>
-        </w:tblPrEx>
-        <w:trPr>
-          <w:trHeight w:val="660" w:hRule="atLeast"/>
-        </w:trPr>
-        <w:tc>
-          <w:tcPr>
-            <w:tcW w:w="2127" w:type="dxa"/>
-            <w:shd w:val="clear" w:color="auto" w:fill="auto"/>
-          </w:tcPr>
-          <w:p>
-            <w:pPr>
-              <w:numPr>
-                <w:ilvl w:val="0"/>
-                <w:numId w:val="5"/>
-              </w:numPr>
-              <w:spacing w:after="0" w:line="360" w:lineRule="auto"/>
-              <w:ind w:left="426" w:right="0"/>
-              <w:jc w:val="left"/>
-              <w:rPr>
-                <w:rFonts w:ascii="Bookman Old Style" w:hAnsi="Bookman Old Style" w:eastAsia="Times New Roman" w:cs="Arial"/>
-                <w:lang w:val="en-GB" w:eastAsia="en-GB"/>
-              </w:rPr>
-            </w:pPr>
-            <w:r>
-              <w:rPr>
-                <w:rFonts w:ascii="Bookman Old Style" w:hAnsi="Bookman Old Style" w:eastAsia="Times New Roman" w:cs="Arial"/>
-                <w:lang w:val="en-GB" w:eastAsia="en-GB"/>
-              </w:rPr>
-              <w:t>Dokumen terkait</w:t>
-            </w:r>
-          </w:p>
-        </w:tc>
-        <w:tc>
-          <w:tcPr>
-            <w:tcW w:w="7512" w:type="dxa"/>
-            <w:gridSpan w:val="3"/>
-            <w:shd w:val="clear" w:color="auto" w:fill="auto"/>
-          </w:tcPr>
-          <w:p>
-            <w:pPr>
-              <w:numPr>
-                <w:ilvl w:val="0"/>
-                <w:numId w:val="0"/>
-              </w:numPr>
-              <w:spacing w:after="0" w:line="360" w:lineRule="auto"/>
-              <w:ind w:right="0" w:rightChars="0"/>
-              <w:jc w:val="left"/>
-              <w:rPr>
-                <w:rFonts w:hint="default" w:ascii="Bookman Old Style" w:hAnsi="Bookman Old Style" w:eastAsia="Times New Roman" w:cs="Arial"/>
-                <w:lang w:val="en-US" w:eastAsia="en-GB"/>
-              </w:rPr>
-            </w:pPr>
-            <w:r>
-              <w:rPr>
-                <w:rFonts w:hint="default" w:ascii="Bookman Old Style" w:hAnsi="Bookman Old Style" w:eastAsia="Times New Roman" w:cs="Arial"/>
-                <w:lang w:val="en-US" w:eastAsia="en-GB"/>
-              </w:rPr>
-              <w:t>Lembar ceklis pengkajian</w:t>
-            </w:r>
-            <w:bookmarkStart w:id="0" w:name="_GoBack"/>
-            <w:bookmarkEnd w:id="0"/>
-            <w:r>
-              <w:rPr>
-                <w:rFonts w:hint="default" w:ascii="Bookman Old Style" w:hAnsi="Bookman Old Style" w:eastAsia="Times New Roman" w:cs="Arial"/>
-                <w:lang w:val="en-US" w:eastAsia="en-GB"/>
-              </w:rPr>
-              <w:t xml:space="preserve"> resep</w:t>
+            <w:r>
+              <w:rPr>
+                <w:rFonts w:hint="default" w:ascii="Bookman Old Style" w:hAnsi="Bookman Old Style" w:eastAsia="Times New Roman" w:cs="Arial"/>
+                <w:lang w:val="en-US" w:eastAsia="en-GB"/>
+              </w:rPr>
+              <w:t>Lembar ceklis pengkajian resep</w:t>
             </w:r>
           </w:p>
         </w:tc>
@@ -4368,6 +2939,8 @@
                 <w:lang w:val="en-GB" w:eastAsia="en-GB"/>
               </w:rPr>
             </w:pPr>
+            <w:bookmarkStart w:id="0" w:name="_GoBack"/>
+            <w:bookmarkEnd w:id="0"/>
             <w:r>
               <w:rPr>
                 <w:rFonts w:ascii="Bookman Old Style" w:hAnsi="Bookman Old Style" w:eastAsia="Times New Roman" w:cs="Arial"/>
@@ -4709,7 +3282,7 @@
   <w:footnote w:type="separator" w:id="0">
     <w:p>
       <w:pPr>
-        <w:spacing w:before="0" w:after="0" w:line="240" w:lineRule="auto"/>
+        <w:spacing w:before="0" w:after="0" w:line="480" w:lineRule="auto"/>
       </w:pPr>
       <w:r>
         <w:separator/>
@@ -4719,7 +3292,7 @@
   <w:footnote w:type="continuationSeparator" w:id="1">
     <w:p>
       <w:pPr>
-        <w:spacing w:before="0" w:after="0" w:line="240" w:lineRule="auto"/>
+        <w:spacing w:before="0" w:after="0" w:line="480" w:lineRule="auto"/>
       </w:pPr>
       <w:r>
         <w:continuationSeparator/>
@@ -4861,95 +3434,6 @@
     </w:lvl>
   </w:abstractNum>
   <w:abstractNum w:abstractNumId="3">
-    <w:nsid w:val="358451AD"/>
-    <w:multiLevelType w:val="multilevel"/>
-    <w:tmpl w:val="358451AD"/>
-    <w:lvl w:ilvl="0" w:tentative="0">
-      <w:start w:val="1"/>
-      <w:numFmt w:val="decimal"/>
-      <w:lvlText w:val="%1."/>
-      <w:lvlJc w:val="left"/>
-      <w:pPr>
-        <w:ind w:left="465" w:hanging="360"/>
-      </w:pPr>
-      <w:rPr>
-        <w:rFonts w:hint="default"/>
-      </w:rPr>
-    </w:lvl>
-    <w:lvl w:ilvl="1" w:tentative="0">
-      <w:start w:val="1"/>
-      <w:numFmt w:val="lowerLetter"/>
-      <w:lvlText w:val="%2."/>
-      <w:lvlJc w:val="left"/>
-      <w:pPr>
-        <w:ind w:left="1185" w:hanging="360"/>
-      </w:pPr>
-    </w:lvl>
-    <w:lvl w:ilvl="2" w:tentative="0">
-      <w:start w:val="1"/>
-      <w:numFmt w:val="lowerRoman"/>
-      <w:lvlText w:val="%3."/>
-      <w:lvlJc w:val="right"/>
-      <w:pPr>
-        <w:ind w:left="1905" w:hanging="180"/>
-      </w:pPr>
-    </w:lvl>
-    <w:lvl w:ilvl="3" w:tentative="0">
-      <w:start w:val="1"/>
-      <w:numFmt w:val="decimal"/>
-      <w:lvlText w:val="%4."/>
-      <w:lvlJc w:val="left"/>
-      <w:pPr>
-        <w:ind w:left="2625" w:hanging="360"/>
-      </w:pPr>
-    </w:lvl>
-    <w:lvl w:ilvl="4" w:tentative="0">
-      <w:start w:val="1"/>
-      <w:numFmt w:val="lowerLetter"/>
-      <w:lvlText w:val="%5."/>
-      <w:lvlJc w:val="left"/>
-      <w:pPr>
-        <w:ind w:left="3345" w:hanging="360"/>
-      </w:pPr>
-    </w:lvl>
-    <w:lvl w:ilvl="5" w:tentative="0">
-      <w:start w:val="1"/>
-      <w:numFmt w:val="lowerRoman"/>
-      <w:lvlText w:val="%6."/>
-      <w:lvlJc w:val="right"/>
-      <w:pPr>
-        <w:ind w:left="4065" w:hanging="180"/>
-      </w:pPr>
-    </w:lvl>
-    <w:lvl w:ilvl="6" w:tentative="0">
-      <w:start w:val="1"/>
-      <w:numFmt w:val="decimal"/>
-      <w:lvlText w:val="%7."/>
-      <w:lvlJc w:val="left"/>
-      <w:pPr>
-        <w:ind w:left="4785" w:hanging="360"/>
-      </w:pPr>
-    </w:lvl>
-    <w:lvl w:ilvl="7" w:tentative="0">
-      <w:start w:val="1"/>
-      <w:numFmt w:val="lowerLetter"/>
-      <w:lvlText w:val="%8."/>
-      <w:lvlJc w:val="left"/>
-      <w:pPr>
-        <w:ind w:left="5505" w:hanging="360"/>
-      </w:pPr>
-    </w:lvl>
-    <w:lvl w:ilvl="8" w:tentative="0">
-      <w:start w:val="1"/>
-      <w:numFmt w:val="lowerRoman"/>
-      <w:lvlText w:val="%9."/>
-      <w:lvlJc w:val="right"/>
-      <w:pPr>
-        <w:ind w:left="6225" w:hanging="180"/>
-      </w:pPr>
-    </w:lvl>
-  </w:abstractNum>
-  <w:abstractNum w:abstractNumId="4">
     <w:nsid w:val="4F1E6665"/>
     <w:multiLevelType w:val="multilevel"/>
     <w:tmpl w:val="4F1E6665"/>
@@ -5038,7 +3522,7 @@
       </w:pPr>
     </w:lvl>
   </w:abstractNum>
-  <w:abstractNum w:abstractNumId="5">
+  <w:abstractNum w:abstractNumId="4">
     <w:nsid w:val="688463D8"/>
     <w:multiLevelType w:val="multilevel"/>
     <w:tmpl w:val="688463D8"/>
@@ -5130,22 +3614,19 @@
     </w:lvl>
   </w:abstractNum>
   <w:num w:numId="1">
-    <w:abstractNumId w:val="5"/>
+    <w:abstractNumId w:val="4"/>
   </w:num>
   <w:num w:numId="2">
     <w:abstractNumId w:val="0"/>
   </w:num>
   <w:num w:numId="3">
-    <w:abstractNumId w:val="3"/>
+    <w:abstractNumId w:val="1"/>
   </w:num>
   <w:num w:numId="4">
-    <w:abstractNumId w:val="1"/>
+    <w:abstractNumId w:val="2"/>
   </w:num>
   <w:num w:numId="5">
-    <w:abstractNumId w:val="4"/>
-  </w:num>
-  <w:num w:numId="6">
-    <w:abstractNumId w:val="2"/>
+    <w:abstractNumId w:val="3"/>
   </w:num>
 </w:numbering>
 </file>
@@ -5718,7 +4199,9 @@
 
 <file path=customXml/item1.xml><?xml version="1.0" encoding="utf-8"?>
 <s:customData xmlns="http://www.wps.cn/officeDocument/2013/wpsCustomData" xmlns:s="http://www.wps.cn/officeDocument/2013/wpsCustomData">
-  <customSectProps/>
+  <customSectProps>
+    <customSectPr/>
+  </customSectProps>
   <customShpExts>
     <customShpInfo spid="_x0000_s1026" textRotate="1"/>
   </customShpExts>

</xml_diff>